<commit_message>
Added the quit requirement and the item in the appendix file
</commit_message>
<xml_diff>
--- a/doc/Software Requirements Specification.docx
+++ b/doc/Software Requirements Specification.docx
@@ -1,6 +1,6 @@
 
 <file path=word/document.xml><?xml version="1.0" encoding="utf-8"?>
-<w:document xmlns:ve="http://schemas.openxmlformats.org/markup-compatibility/2006" xmlns:o="urn:schemas-microsoft-com:office:office" xmlns:r="http://schemas.openxmlformats.org/officeDocument/2006/relationships" xmlns:m="http://schemas.openxmlformats.org/officeDocument/2006/math" xmlns:v="urn:schemas-microsoft-com:vml" xmlns:wp="http://schemas.openxmlformats.org/drawingml/2006/wordprocessingDrawing" xmlns:w10="urn:schemas-microsoft-com:office:word" xmlns:w="http://schemas.openxmlformats.org/wordprocessingml/2006/main" xmlns:wne="http://schemas.microsoft.com/office/word/2006/wordml">
+<w:document xmlns:wpc="http://schemas.microsoft.com/office/word/2010/wordprocessingCanvas" xmlns:mc="http://schemas.openxmlformats.org/markup-compatibility/2006" xmlns:o="urn:schemas-microsoft-com:office:office" xmlns:r="http://schemas.openxmlformats.org/officeDocument/2006/relationships" xmlns:m="http://schemas.openxmlformats.org/officeDocument/2006/math" xmlns:v="urn:schemas-microsoft-com:vml" xmlns:wp14="http://schemas.microsoft.com/office/word/2010/wordprocessingDrawing" xmlns:wp="http://schemas.openxmlformats.org/drawingml/2006/wordprocessingDrawing" xmlns:w10="urn:schemas-microsoft-com:office:word" xmlns:w="http://schemas.openxmlformats.org/wordprocessingml/2006/main" xmlns:w14="http://schemas.microsoft.com/office/word/2010/wordml" xmlns:wpg="http://schemas.microsoft.com/office/word/2010/wordprocessingGroup" xmlns:wpi="http://schemas.microsoft.com/office/word/2010/wordprocessingInk" xmlns:wne="http://schemas.microsoft.com/office/word/2006/wordml" xmlns:wps="http://schemas.microsoft.com/office/word/2010/wordprocessingShape" mc:Ignorable="w14 wp14">
   <w:background w:color="FFFFFF"/>
   <w:body>
     <w:p>
@@ -34,7 +34,7 @@
           <w:left w:w="10" w:type="dxa"/>
           <w:right w:w="10" w:type="dxa"/>
         </w:tblCellMar>
-        <w:tblLook w:val="0000"/>
+        <w:tblLook w:val="0000" w:firstRow="0" w:lastRow="0" w:firstColumn="0" w:lastColumn="0" w:noHBand="0" w:noVBand="0"/>
       </w:tblPr>
       <w:tblGrid>
         <w:gridCol w:w="763"/>
@@ -45,12 +45,6 @@
         <w:gridCol w:w="1578"/>
       </w:tblGrid>
       <w:tr>
-        <w:tblPrEx>
-          <w:tblCellMar>
-            <w:top w:w="0" w:type="dxa"/>
-            <w:bottom w:w="0" w:type="dxa"/>
-          </w:tblCellMar>
-        </w:tblPrEx>
         <w:trPr>
           <w:cantSplit/>
         </w:trPr>
@@ -212,12 +206,6 @@
         </w:tc>
       </w:tr>
       <w:tr>
-        <w:tblPrEx>
-          <w:tblCellMar>
-            <w:top w:w="0" w:type="dxa"/>
-            <w:bottom w:w="0" w:type="dxa"/>
-          </w:tblCellMar>
-        </w:tblPrEx>
         <w:trPr>
           <w:cantSplit/>
         </w:trPr>
@@ -341,12 +329,6 @@
         </w:tc>
       </w:tr>
       <w:tr>
-        <w:tblPrEx>
-          <w:tblCellMar>
-            <w:top w:w="0" w:type="dxa"/>
-            <w:bottom w:w="0" w:type="dxa"/>
-          </w:tblCellMar>
-        </w:tblPrEx>
         <w:trPr>
           <w:cantSplit/>
         </w:trPr>
@@ -495,12 +477,6 @@
         </w:tc>
       </w:tr>
       <w:tr>
-        <w:tblPrEx>
-          <w:tblCellMar>
-            <w:top w:w="0" w:type="dxa"/>
-            <w:bottom w:w="0" w:type="dxa"/>
-          </w:tblCellMar>
-        </w:tblPrEx>
         <w:trPr>
           <w:cantSplit/>
         </w:trPr>
@@ -577,10 +553,7 @@
               <w:pStyle w:val="NoSpacing"/>
             </w:pPr>
             <w:r>
-              <w:t xml:space="preserve">The front-end for the application must never </w:t>
-            </w:r>
-            <w:r>
-              <w:t xml:space="preserve">crash or stop except as directed by transactions. </w:t>
+              <w:t xml:space="preserve">The front-end for the application must never crash or stop except as directed by transactions. </w:t>
             </w:r>
           </w:p>
         </w:tc>
@@ -627,12 +600,6 @@
         </w:tc>
       </w:tr>
       <w:tr>
-        <w:tblPrEx>
-          <w:tblCellMar>
-            <w:top w:w="0" w:type="dxa"/>
-            <w:bottom w:w="0" w:type="dxa"/>
-          </w:tblCellMar>
-        </w:tblPrEx>
         <w:trPr>
           <w:cantSplit/>
         </w:trPr>
@@ -756,12 +723,6 @@
         </w:tc>
       </w:tr>
       <w:tr>
-        <w:tblPrEx>
-          <w:tblCellMar>
-            <w:top w:w="0" w:type="dxa"/>
-            <w:bottom w:w="0" w:type="dxa"/>
-          </w:tblCellMar>
-        </w:tblPrEx>
         <w:trPr>
           <w:cantSplit/>
         </w:trPr>
@@ -885,12 +846,6 @@
         </w:tc>
       </w:tr>
       <w:tr>
-        <w:tblPrEx>
-          <w:tblCellMar>
-            <w:top w:w="0" w:type="dxa"/>
-            <w:bottom w:w="0" w:type="dxa"/>
-          </w:tblCellMar>
-        </w:tblPrEx>
         <w:trPr>
           <w:cantSplit/>
         </w:trPr>
@@ -1053,12 +1008,6 @@
         </w:tc>
       </w:tr>
       <w:tr>
-        <w:tblPrEx>
-          <w:tblCellMar>
-            <w:top w:w="0" w:type="dxa"/>
-            <w:bottom w:w="0" w:type="dxa"/>
-          </w:tblCellMar>
-        </w:tblPrEx>
         <w:trPr>
           <w:cantSplit/>
         </w:trPr>
@@ -1182,12 +1131,6 @@
         </w:tc>
       </w:tr>
       <w:tr>
-        <w:tblPrEx>
-          <w:tblCellMar>
-            <w:top w:w="0" w:type="dxa"/>
-            <w:bottom w:w="0" w:type="dxa"/>
-          </w:tblCellMar>
-        </w:tblPrEx>
         <w:trPr>
           <w:cantSplit/>
         </w:trPr>
@@ -1311,12 +1254,6 @@
         </w:tc>
       </w:tr>
       <w:tr>
-        <w:tblPrEx>
-          <w:tblCellMar>
-            <w:top w:w="0" w:type="dxa"/>
-            <w:bottom w:w="0" w:type="dxa"/>
-          </w:tblCellMar>
-        </w:tblPrEx>
         <w:trPr>
           <w:cantSplit/>
         </w:trPr>
@@ -1445,12 +1382,6 @@
         </w:tc>
       </w:tr>
       <w:tr>
-        <w:tblPrEx>
-          <w:tblCellMar>
-            <w:top w:w="0" w:type="dxa"/>
-            <w:bottom w:w="0" w:type="dxa"/>
-          </w:tblCellMar>
-        </w:tblPrEx>
         <w:trPr>
           <w:cantSplit/>
         </w:trPr>
@@ -1574,12 +1505,6 @@
         </w:tc>
       </w:tr>
       <w:tr>
-        <w:tblPrEx>
-          <w:tblCellMar>
-            <w:top w:w="0" w:type="dxa"/>
-            <w:bottom w:w="0" w:type="dxa"/>
-          </w:tblCellMar>
-        </w:tblPrEx>
         <w:trPr>
           <w:cantSplit/>
         </w:trPr>
@@ -1703,12 +1628,6 @@
         </w:tc>
       </w:tr>
       <w:tr>
-        <w:tblPrEx>
-          <w:tblCellMar>
-            <w:top w:w="0" w:type="dxa"/>
-            <w:bottom w:w="0" w:type="dxa"/>
-          </w:tblCellMar>
-        </w:tblPrEx>
         <w:trPr>
           <w:cantSplit/>
         </w:trPr>
@@ -1832,12 +1751,6 @@
         </w:tc>
       </w:tr>
       <w:tr>
-        <w:tblPrEx>
-          <w:tblCellMar>
-            <w:top w:w="0" w:type="dxa"/>
-            <w:bottom w:w="0" w:type="dxa"/>
-          </w:tblCellMar>
-        </w:tblPrEx>
         <w:trPr>
           <w:cantSplit/>
         </w:trPr>
@@ -1950,10 +1863,7 @@
               <w:pStyle w:val="NoSpacing"/>
             </w:pPr>
             <w:r>
-              <w:t>Project Descrip</w:t>
-            </w:r>
-            <w:r>
-              <w:t xml:space="preserve">tion, </w:t>
+              <w:t xml:space="preserve">Project Description, </w:t>
             </w:r>
             <w:r>
               <w:t xml:space="preserve">Page </w:t>
@@ -1965,12 +1875,6 @@
         </w:tc>
       </w:tr>
       <w:tr>
-        <w:tblPrEx>
-          <w:tblCellMar>
-            <w:top w:w="0" w:type="dxa"/>
-            <w:bottom w:w="0" w:type="dxa"/>
-          </w:tblCellMar>
-        </w:tblPrEx>
         <w:trPr>
           <w:cantSplit/>
           <w:trHeight w:val="1000"/>
@@ -2095,12 +1999,6 @@
         </w:tc>
       </w:tr>
       <w:tr>
-        <w:tblPrEx>
-          <w:tblCellMar>
-            <w:top w:w="0" w:type="dxa"/>
-            <w:bottom w:w="0" w:type="dxa"/>
-          </w:tblCellMar>
-        </w:tblPrEx>
         <w:trPr>
           <w:cantSplit/>
         </w:trPr>
@@ -2224,12 +2122,6 @@
         </w:tc>
       </w:tr>
       <w:tr>
-        <w:tblPrEx>
-          <w:tblCellMar>
-            <w:top w:w="0" w:type="dxa"/>
-            <w:bottom w:w="0" w:type="dxa"/>
-          </w:tblCellMar>
-        </w:tblPrEx>
         <w:trPr>
           <w:cantSplit/>
         </w:trPr>
@@ -2353,12 +2245,6 @@
         </w:tc>
       </w:tr>
       <w:tr>
-        <w:tblPrEx>
-          <w:tblCellMar>
-            <w:top w:w="0" w:type="dxa"/>
-            <w:bottom w:w="0" w:type="dxa"/>
-          </w:tblCellMar>
-        </w:tblPrEx>
         <w:trPr>
           <w:cantSplit/>
         </w:trPr>
@@ -2482,12 +2368,6 @@
         </w:tc>
       </w:tr>
       <w:tr>
-        <w:tblPrEx>
-          <w:tblCellMar>
-            <w:top w:w="0" w:type="dxa"/>
-            <w:bottom w:w="0" w:type="dxa"/>
-          </w:tblCellMar>
-        </w:tblPrEx>
         <w:trPr>
           <w:cantSplit/>
         </w:trPr>
@@ -2611,12 +2491,6 @@
         </w:tc>
       </w:tr>
       <w:tr>
-        <w:tblPrEx>
-          <w:tblCellMar>
-            <w:top w:w="0" w:type="dxa"/>
-            <w:bottom w:w="0" w:type="dxa"/>
-          </w:tblCellMar>
-        </w:tblPrEx>
         <w:trPr>
           <w:cantSplit/>
         </w:trPr>
@@ -2765,12 +2639,6 @@
         </w:tc>
       </w:tr>
       <w:tr>
-        <w:tblPrEx>
-          <w:tblCellMar>
-            <w:top w:w="0" w:type="dxa"/>
-            <w:bottom w:w="0" w:type="dxa"/>
-          </w:tblCellMar>
-        </w:tblPrEx>
         <w:trPr>
           <w:cantSplit/>
         </w:trPr>
@@ -2847,10 +2715,7 @@
               <w:pStyle w:val="NoSpacing"/>
             </w:pPr>
             <w:r>
-              <w:t>The username must not contain the string “END “(</w:t>
-            </w:r>
-            <w:r>
-              <w:t>with a space).</w:t>
+              <w:t>The username must not contain the string “END “(with a space).</w:t>
             </w:r>
           </w:p>
         </w:tc>
@@ -2903,12 +2768,6 @@
         </w:tc>
       </w:tr>
       <w:tr>
-        <w:tblPrEx>
-          <w:tblCellMar>
-            <w:top w:w="0" w:type="dxa"/>
-            <w:bottom w:w="0" w:type="dxa"/>
-          </w:tblCellMar>
-        </w:tblPrEx>
         <w:trPr>
           <w:cantSplit/>
         </w:trPr>
@@ -2986,13 +2845,7 @@
               <w:pStyle w:val="NoSpacing"/>
             </w:pPr>
             <w:r>
-              <w:t>New usernames</w:t>
-            </w:r>
-            <w:r>
-              <w:t xml:space="preserve"> </w:t>
-            </w:r>
-            <w:r>
-              <w:t>must be different from all other current users.</w:t>
+              <w:t>New usernames must be different from all other current users.</w:t>
             </w:r>
           </w:p>
         </w:tc>
@@ -3039,12 +2892,6 @@
         </w:tc>
       </w:tr>
       <w:tr>
-        <w:tblPrEx>
-          <w:tblCellMar>
-            <w:top w:w="0" w:type="dxa"/>
-            <w:bottom w:w="0" w:type="dxa"/>
-          </w:tblCellMar>
-        </w:tblPrEx>
         <w:trPr>
           <w:cantSplit/>
         </w:trPr>
@@ -3168,12 +3015,6 @@
         </w:tc>
       </w:tr>
       <w:tr>
-        <w:tblPrEx>
-          <w:tblCellMar>
-            <w:top w:w="0" w:type="dxa"/>
-            <w:bottom w:w="0" w:type="dxa"/>
-          </w:tblCellMar>
-        </w:tblPrEx>
         <w:trPr>
           <w:cantSplit/>
         </w:trPr>
@@ -3274,10 +3115,7 @@
               <w:pStyle w:val="NoSpacing"/>
             </w:pPr>
             <w:r>
-              <w:t xml:space="preserve">- </w:t>
-            </w:r>
-            <w:r>
-              <w:t>“buy-standard”</w:t>
+              <w:t>- “buy-standard”</w:t>
             </w:r>
           </w:p>
           <w:p>
@@ -3338,12 +3176,6 @@
         </w:tc>
       </w:tr>
       <w:tr>
-        <w:tblPrEx>
-          <w:tblCellMar>
-            <w:top w:w="0" w:type="dxa"/>
-            <w:bottom w:w="0" w:type="dxa"/>
-          </w:tblCellMar>
-        </w:tblPrEx>
         <w:trPr>
           <w:cantSplit/>
         </w:trPr>
@@ -3467,12 +3299,6 @@
         </w:tc>
       </w:tr>
       <w:tr>
-        <w:tblPrEx>
-          <w:tblCellMar>
-            <w:top w:w="0" w:type="dxa"/>
-            <w:bottom w:w="0" w:type="dxa"/>
-          </w:tblCellMar>
-        </w:tblPrEx>
         <w:trPr>
           <w:cantSplit/>
         </w:trPr>
@@ -3602,12 +3428,6 @@
         </w:tc>
       </w:tr>
       <w:tr>
-        <w:tblPrEx>
-          <w:tblCellMar>
-            <w:top w:w="0" w:type="dxa"/>
-            <w:bottom w:w="0" w:type="dxa"/>
-          </w:tblCellMar>
-        </w:tblPrEx>
         <w:trPr>
           <w:cantSplit/>
         </w:trPr>
@@ -3731,12 +3551,6 @@
         </w:tc>
       </w:tr>
       <w:tr>
-        <w:tblPrEx>
-          <w:tblCellMar>
-            <w:top w:w="0" w:type="dxa"/>
-            <w:bottom w:w="0" w:type="dxa"/>
-          </w:tblCellMar>
-        </w:tblPrEx>
         <w:trPr>
           <w:cantSplit/>
           <w:trHeight w:val="740"/>
@@ -3861,12 +3675,6 @@
         </w:tc>
       </w:tr>
       <w:tr>
-        <w:tblPrEx>
-          <w:tblCellMar>
-            <w:top w:w="0" w:type="dxa"/>
-            <w:bottom w:w="0" w:type="dxa"/>
-          </w:tblCellMar>
-        </w:tblPrEx>
         <w:trPr>
           <w:cantSplit/>
         </w:trPr>
@@ -3990,12 +3798,6 @@
         </w:tc>
       </w:tr>
       <w:tr>
-        <w:tblPrEx>
-          <w:tblCellMar>
-            <w:top w:w="0" w:type="dxa"/>
-            <w:bottom w:w="0" w:type="dxa"/>
-          </w:tblCellMar>
-        </w:tblPrEx>
         <w:trPr>
           <w:cantSplit/>
         </w:trPr>
@@ -4120,12 +3922,6 @@
         </w:tc>
       </w:tr>
       <w:tr>
-        <w:tblPrEx>
-          <w:tblCellMar>
-            <w:top w:w="0" w:type="dxa"/>
-            <w:bottom w:w="0" w:type="dxa"/>
-          </w:tblCellMar>
-        </w:tblPrEx>
         <w:trPr>
           <w:cantSplit/>
         </w:trPr>
@@ -4249,12 +4045,6 @@
         </w:tc>
       </w:tr>
       <w:tr>
-        <w:tblPrEx>
-          <w:tblCellMar>
-            <w:top w:w="0" w:type="dxa"/>
-            <w:bottom w:w="0" w:type="dxa"/>
-          </w:tblCellMar>
-        </w:tblPrEx>
         <w:trPr>
           <w:cantSplit/>
         </w:trPr>
@@ -4406,12 +4196,6 @@
         </w:tc>
       </w:tr>
       <w:tr>
-        <w:tblPrEx>
-          <w:tblCellMar>
-            <w:top w:w="0" w:type="dxa"/>
-            <w:bottom w:w="0" w:type="dxa"/>
-          </w:tblCellMar>
-        </w:tblPrEx>
         <w:trPr>
           <w:cantSplit/>
         </w:trPr>
@@ -4488,10 +4272,7 @@
               <w:pStyle w:val="NoSpacing"/>
             </w:pPr>
             <w:r>
-              <w:t>After the delete transaction has been executed by the use</w:t>
-            </w:r>
-            <w:r>
-              <w:t>r. The delete transaction must save this information to the daily transaction file.</w:t>
+              <w:t>After the delete transaction has been executed by the user. The delete transaction must save this information to the daily transaction file.</w:t>
             </w:r>
           </w:p>
         </w:tc>
@@ -4544,12 +4325,6 @@
         </w:tc>
       </w:tr>
       <w:tr>
-        <w:tblPrEx>
-          <w:tblCellMar>
-            <w:top w:w="0" w:type="dxa"/>
-            <w:bottom w:w="0" w:type="dxa"/>
-          </w:tblCellMar>
-        </w:tblPrEx>
         <w:trPr>
           <w:cantSplit/>
         </w:trPr>
@@ -4679,12 +4454,6 @@
         </w:tc>
       </w:tr>
       <w:tr>
-        <w:tblPrEx>
-          <w:tblCellMar>
-            <w:top w:w="0" w:type="dxa"/>
-            <w:bottom w:w="0" w:type="dxa"/>
-          </w:tblCellMar>
-        </w:tblPrEx>
         <w:trPr>
           <w:cantSplit/>
         </w:trPr>
@@ -4761,10 +4530,7 @@
               <w:pStyle w:val="NoSpacing"/>
             </w:pPr>
             <w:r>
-              <w:t>Entering “sell” into the input must begin the process of selling a ticket o</w:t>
-            </w:r>
-            <w:r>
-              <w:t>r tickets to an event.</w:t>
+              <w:t>Entering “sell” into the input must begin the process of selling a ticket or tickets to an event.</w:t>
             </w:r>
           </w:p>
         </w:tc>
@@ -4811,12 +4577,6 @@
         </w:tc>
       </w:tr>
       <w:tr>
-        <w:tblPrEx>
-          <w:tblCellMar>
-            <w:top w:w="0" w:type="dxa"/>
-            <w:bottom w:w="0" w:type="dxa"/>
-          </w:tblCellMar>
-        </w:tblPrEx>
         <w:trPr>
           <w:cantSplit/>
         </w:trPr>
@@ -4940,12 +4700,6 @@
         </w:tc>
       </w:tr>
       <w:tr>
-        <w:tblPrEx>
-          <w:tblCellMar>
-            <w:top w:w="0" w:type="dxa"/>
-            <w:bottom w:w="0" w:type="dxa"/>
-          </w:tblCellMar>
-        </w:tblPrEx>
         <w:trPr>
           <w:cantSplit/>
         </w:trPr>
@@ -5070,12 +4824,6 @@
         </w:tc>
       </w:tr>
       <w:tr>
-        <w:tblPrEx>
-          <w:tblCellMar>
-            <w:top w:w="0" w:type="dxa"/>
-            <w:bottom w:w="0" w:type="dxa"/>
-          </w:tblCellMar>
-        </w:tblPrEx>
         <w:trPr>
           <w:cantSplit/>
         </w:trPr>
@@ -5219,12 +4967,6 @@
         </w:tc>
       </w:tr>
       <w:tr>
-        <w:tblPrEx>
-          <w:tblCellMar>
-            <w:top w:w="0" w:type="dxa"/>
-            <w:bottom w:w="0" w:type="dxa"/>
-          </w:tblCellMar>
-        </w:tblPrEx>
         <w:trPr>
           <w:cantSplit/>
         </w:trPr>
@@ -5301,10 +5043,7 @@
               <w:pStyle w:val="NoSpacing"/>
             </w:pPr>
             <w:r>
-              <w:t>The event title must not contain the string “END “(</w:t>
-            </w:r>
-            <w:r>
-              <w:t>with a space).</w:t>
+              <w:t>The event title must not contain the string “END “(with a space).</w:t>
             </w:r>
           </w:p>
         </w:tc>
@@ -5357,12 +5096,6 @@
         </w:tc>
       </w:tr>
       <w:tr>
-        <w:tblPrEx>
-          <w:tblCellMar>
-            <w:top w:w="0" w:type="dxa"/>
-            <w:bottom w:w="0" w:type="dxa"/>
-          </w:tblCellMar>
-        </w:tblPrEx>
         <w:trPr>
           <w:cantSplit/>
         </w:trPr>
@@ -5486,12 +5219,6 @@
         </w:tc>
       </w:tr>
       <w:tr>
-        <w:tblPrEx>
-          <w:tblCellMar>
-            <w:top w:w="0" w:type="dxa"/>
-            <w:bottom w:w="0" w:type="dxa"/>
-          </w:tblCellMar>
-        </w:tblPrEx>
         <w:trPr>
           <w:cantSplit/>
         </w:trPr>
@@ -5640,12 +5367,6 @@
         </w:tc>
       </w:tr>
       <w:tr>
-        <w:tblPrEx>
-          <w:tblCellMar>
-            <w:top w:w="0" w:type="dxa"/>
-            <w:bottom w:w="0" w:type="dxa"/>
-          </w:tblCellMar>
-        </w:tblPrEx>
         <w:trPr>
           <w:cantSplit/>
         </w:trPr>
@@ -5775,12 +5496,6 @@
         </w:tc>
       </w:tr>
       <w:tr>
-        <w:tblPrEx>
-          <w:tblCellMar>
-            <w:top w:w="0" w:type="dxa"/>
-            <w:bottom w:w="0" w:type="dxa"/>
-          </w:tblCellMar>
-        </w:tblPrEx>
         <w:trPr>
           <w:cantSplit/>
         </w:trPr>
@@ -5858,10 +5573,7 @@
               <w:pStyle w:val="NoSpacing"/>
             </w:pPr>
             <w:r>
-              <w:t>The mini</w:t>
-            </w:r>
-            <w:r>
-              <w:t>mum price for a ticket must not be less than 0 dollars, and the maximum sale price for a ticket must not exceed 999.99.</w:t>
+              <w:t>The minimum price for a ticket must not be less than 0 dollars, and the maximum sale price for a ticket must not exceed 999.99.</w:t>
             </w:r>
           </w:p>
         </w:tc>
@@ -5933,12 +5645,6 @@
         </w:tc>
       </w:tr>
       <w:tr>
-        <w:tblPrEx>
-          <w:tblCellMar>
-            <w:top w:w="0" w:type="dxa"/>
-            <w:bottom w:w="0" w:type="dxa"/>
-          </w:tblCellMar>
-        </w:tblPrEx>
         <w:trPr>
           <w:cantSplit/>
         </w:trPr>
@@ -6062,12 +5768,6 @@
         </w:tc>
       </w:tr>
       <w:tr>
-        <w:tblPrEx>
-          <w:tblCellMar>
-            <w:top w:w="0" w:type="dxa"/>
-            <w:bottom w:w="0" w:type="dxa"/>
-          </w:tblCellMar>
-        </w:tblPrEx>
         <w:trPr>
           <w:cantSplit/>
         </w:trPr>
@@ -6144,10 +5844,7 @@
               <w:pStyle w:val="NoSpacing"/>
             </w:pPr>
             <w:r>
-              <w:t>The maximum number of tickets for sale input must be an intege</w:t>
-            </w:r>
-            <w:r>
-              <w:t>r value.</w:t>
+              <w:t>The maximum number of tickets for sale input must be an integer value.</w:t>
             </w:r>
           </w:p>
         </w:tc>
@@ -6219,12 +5916,6 @@
         </w:tc>
       </w:tr>
       <w:tr>
-        <w:tblPrEx>
-          <w:tblCellMar>
-            <w:top w:w="0" w:type="dxa"/>
-            <w:bottom w:w="0" w:type="dxa"/>
-          </w:tblCellMar>
-        </w:tblPrEx>
         <w:trPr>
           <w:cantSplit/>
         </w:trPr>
@@ -6373,12 +6064,6 @@
         </w:tc>
       </w:tr>
       <w:tr>
-        <w:tblPrEx>
-          <w:tblCellMar>
-            <w:top w:w="0" w:type="dxa"/>
-            <w:bottom w:w="0" w:type="dxa"/>
-          </w:tblCellMar>
-        </w:tblPrEx>
         <w:trPr>
           <w:cantSplit/>
         </w:trPr>
@@ -6508,12 +6193,6 @@
         </w:tc>
       </w:tr>
       <w:tr>
-        <w:tblPrEx>
-          <w:tblCellMar>
-            <w:top w:w="0" w:type="dxa"/>
-            <w:bottom w:w="0" w:type="dxa"/>
-          </w:tblCellMar>
-        </w:tblPrEx>
         <w:trPr>
           <w:cantSplit/>
         </w:trPr>
@@ -6590,10 +6269,7 @@
               <w:pStyle w:val="NoSpacing"/>
             </w:pPr>
             <w:r>
-              <w:t>No further transaction will be accepted on new tickets</w:t>
-            </w:r>
-            <w:r>
-              <w:t xml:space="preserve"> for sale until the next session.</w:t>
+              <w:t>No further transaction will be accepted on new tickets for sale until the next session.</w:t>
             </w:r>
           </w:p>
         </w:tc>
@@ -6646,12 +6322,6 @@
         </w:tc>
       </w:tr>
       <w:tr>
-        <w:tblPrEx>
-          <w:tblCellMar>
-            <w:top w:w="0" w:type="dxa"/>
-            <w:bottom w:w="0" w:type="dxa"/>
-          </w:tblCellMar>
-        </w:tblPrEx>
         <w:trPr>
           <w:cantSplit/>
         </w:trPr>
@@ -6729,10 +6399,7 @@
               <w:pStyle w:val="NoSpacing"/>
             </w:pPr>
             <w:r>
-              <w:t>Entering “buy” into the input must begin the process</w:t>
-            </w:r>
-            <w:r>
-              <w:t xml:space="preserve"> of buying a ticket or tickets to an event.</w:t>
+              <w:t>Entering “buy” into the input must begin the process of buying a ticket or tickets to an event.</w:t>
             </w:r>
           </w:p>
         </w:tc>
@@ -6770,12 +6437,6 @@
         </w:tc>
       </w:tr>
       <w:tr>
-        <w:tblPrEx>
-          <w:tblCellMar>
-            <w:top w:w="0" w:type="dxa"/>
-            <w:bottom w:w="0" w:type="dxa"/>
-          </w:tblCellMar>
-        </w:tblPrEx>
         <w:trPr>
           <w:cantSplit/>
         </w:trPr>
@@ -6899,12 +6560,6 @@
         </w:tc>
       </w:tr>
       <w:tr>
-        <w:tblPrEx>
-          <w:tblCellMar>
-            <w:top w:w="0" w:type="dxa"/>
-            <w:bottom w:w="0" w:type="dxa"/>
-          </w:tblCellMar>
-        </w:tblPrEx>
         <w:trPr>
           <w:cantSplit/>
         </w:trPr>
@@ -7028,12 +6683,6 @@
         </w:tc>
       </w:tr>
       <w:tr>
-        <w:tblPrEx>
-          <w:tblCellMar>
-            <w:top w:w="0" w:type="dxa"/>
-            <w:bottom w:w="0" w:type="dxa"/>
-          </w:tblCellMar>
-        </w:tblPrEx>
         <w:trPr>
           <w:cantSplit/>
         </w:trPr>
@@ -7157,12 +6806,6 @@
         </w:tc>
       </w:tr>
       <w:tr>
-        <w:tblPrEx>
-          <w:tblCellMar>
-            <w:top w:w="0" w:type="dxa"/>
-            <w:bottom w:w="0" w:type="dxa"/>
-          </w:tblCellMar>
-        </w:tblPrEx>
         <w:trPr>
           <w:cantSplit/>
         </w:trPr>
@@ -7239,10 +6882,7 @@
               <w:pStyle w:val="NoSpacing"/>
             </w:pPr>
             <w:r>
-              <w:t>The event title must not contain the string “END “(</w:t>
-            </w:r>
-            <w:r>
-              <w:t>with a space).</w:t>
+              <w:t>The event title must not contain the string “END “(with a space).</w:t>
             </w:r>
           </w:p>
         </w:tc>
@@ -7295,12 +6935,6 @@
         </w:tc>
       </w:tr>
       <w:tr>
-        <w:tblPrEx>
-          <w:tblCellMar>
-            <w:top w:w="0" w:type="dxa"/>
-            <w:bottom w:w="0" w:type="dxa"/>
-          </w:tblCellMar>
-        </w:tblPrEx>
         <w:trPr>
           <w:cantSplit/>
         </w:trPr>
@@ -7424,12 +7058,6 @@
         </w:tc>
       </w:tr>
       <w:tr>
-        <w:tblPrEx>
-          <w:tblCellMar>
-            <w:top w:w="0" w:type="dxa"/>
-            <w:bottom w:w="0" w:type="dxa"/>
-          </w:tblCellMar>
-        </w:tblPrEx>
         <w:trPr>
           <w:cantSplit/>
         </w:trPr>
@@ -7506,10 +7134,7 @@
               <w:pStyle w:val="NoSpacing"/>
             </w:pPr>
             <w:r>
-              <w:t xml:space="preserve">A non-privileged user must not be able to </w:t>
-            </w:r>
-            <w:r>
-              <w:t>purchase more than 4 tickets in one transaction.</w:t>
+              <w:t>A non-privileged user must not be able to purchase more than 4 tickets in one transaction.</w:t>
             </w:r>
           </w:p>
         </w:tc>
@@ -7556,12 +7181,6 @@
         </w:tc>
       </w:tr>
       <w:tr>
-        <w:tblPrEx>
-          <w:tblCellMar>
-            <w:top w:w="0" w:type="dxa"/>
-            <w:bottom w:w="0" w:type="dxa"/>
-          </w:tblCellMar>
-        </w:tblPrEx>
         <w:trPr>
           <w:cantSplit/>
         </w:trPr>
@@ -7685,12 +7304,6 @@
         </w:tc>
       </w:tr>
       <w:tr>
-        <w:tblPrEx>
-          <w:tblCellMar>
-            <w:top w:w="0" w:type="dxa"/>
-            <w:bottom w:w="0" w:type="dxa"/>
-          </w:tblCellMar>
-        </w:tblPrEx>
         <w:trPr>
           <w:cantSplit/>
         </w:trPr>
@@ -7814,12 +7427,6 @@
         </w:tc>
       </w:tr>
       <w:tr>
-        <w:tblPrEx>
-          <w:tblCellMar>
-            <w:top w:w="0" w:type="dxa"/>
-            <w:bottom w:w="0" w:type="dxa"/>
-          </w:tblCellMar>
-        </w:tblPrEx>
         <w:trPr>
           <w:cantSplit/>
         </w:trPr>
@@ -7944,12 +7551,6 @@
         </w:tc>
       </w:tr>
       <w:tr>
-        <w:tblPrEx>
-          <w:tblCellMar>
-            <w:top w:w="0" w:type="dxa"/>
-            <w:bottom w:w="0" w:type="dxa"/>
-          </w:tblCellMar>
-        </w:tblPrEx>
         <w:trPr>
           <w:cantSplit/>
         </w:trPr>
@@ -8079,12 +7680,6 @@
         </w:tc>
       </w:tr>
       <w:tr>
-        <w:tblPrEx>
-          <w:tblCellMar>
-            <w:top w:w="0" w:type="dxa"/>
-            <w:bottom w:w="0" w:type="dxa"/>
-          </w:tblCellMar>
-        </w:tblPrEx>
         <w:trPr>
           <w:cantSplit/>
         </w:trPr>
@@ -8161,10 +7756,7 @@
               <w:pStyle w:val="NoSpacing"/>
             </w:pPr>
             <w:r>
-              <w:t>After the event title, number of tickets</w:t>
-            </w:r>
-            <w:r>
-              <w:t xml:space="preserve"> and seller’s username are specified the cost per ticket and total cost of tickets must be displayed.</w:t>
+              <w:t>After the event title, number of tickets and seller’s username are specified the cost per ticket and total cost of tickets must be displayed.</w:t>
             </w:r>
           </w:p>
         </w:tc>
@@ -8211,12 +7803,6 @@
         </w:tc>
       </w:tr>
       <w:tr>
-        <w:tblPrEx>
-          <w:tblCellMar>
-            <w:top w:w="0" w:type="dxa"/>
-            <w:bottom w:w="0" w:type="dxa"/>
-          </w:tblCellMar>
-        </w:tblPrEx>
         <w:trPr>
           <w:cantSplit/>
         </w:trPr>
@@ -8293,10 +7879,7 @@
               <w:pStyle w:val="NoSpacing"/>
             </w:pPr>
             <w:r>
-              <w:t>After displaying ticket price in</w:t>
-            </w:r>
-            <w:r>
-              <w:t>formation the user must be prompted to confirm the transaction with “yes” or “no”.</w:t>
+              <w:t>After displaying ticket price information the user must be prompted to confirm the transaction with “yes” or “no”.</w:t>
             </w:r>
           </w:p>
         </w:tc>
@@ -8343,12 +7926,6 @@
         </w:tc>
       </w:tr>
       <w:tr>
-        <w:tblPrEx>
-          <w:tblCellMar>
-            <w:top w:w="0" w:type="dxa"/>
-            <w:bottom w:w="0" w:type="dxa"/>
-          </w:tblCellMar>
-        </w:tblPrEx>
         <w:trPr>
           <w:cantSplit/>
         </w:trPr>
@@ -8475,12 +8052,6 @@
         </w:tc>
       </w:tr>
       <w:tr>
-        <w:tblPrEx>
-          <w:tblCellMar>
-            <w:top w:w="0" w:type="dxa"/>
-            <w:bottom w:w="0" w:type="dxa"/>
-          </w:tblCellMar>
-        </w:tblPrEx>
         <w:trPr>
           <w:cantSplit/>
           <w:trHeight w:val="460"/>
@@ -8630,12 +8201,6 @@
         </w:tc>
       </w:tr>
       <w:tr>
-        <w:tblPrEx>
-          <w:tblCellMar>
-            <w:top w:w="0" w:type="dxa"/>
-            <w:bottom w:w="0" w:type="dxa"/>
-          </w:tblCellMar>
-        </w:tblPrEx>
         <w:trPr>
           <w:cantSplit/>
         </w:trPr>
@@ -8759,12 +8324,6 @@
         </w:tc>
       </w:tr>
       <w:tr>
-        <w:tblPrEx>
-          <w:tblCellMar>
-            <w:top w:w="0" w:type="dxa"/>
-            <w:bottom w:w="0" w:type="dxa"/>
-          </w:tblCellMar>
-        </w:tblPrEx>
         <w:trPr>
           <w:cantSplit/>
         </w:trPr>
@@ -8900,12 +8459,6 @@
         </w:tc>
       </w:tr>
       <w:tr>
-        <w:tblPrEx>
-          <w:tblCellMar>
-            <w:top w:w="0" w:type="dxa"/>
-            <w:bottom w:w="0" w:type="dxa"/>
-          </w:tblCellMar>
-        </w:tblPrEx>
         <w:trPr>
           <w:cantSplit/>
         </w:trPr>
@@ -9029,12 +8582,6 @@
         </w:tc>
       </w:tr>
       <w:tr>
-        <w:tblPrEx>
-          <w:tblCellMar>
-            <w:top w:w="0" w:type="dxa"/>
-            <w:bottom w:w="0" w:type="dxa"/>
-          </w:tblCellMar>
-        </w:tblPrEx>
         <w:trPr>
           <w:cantSplit/>
         </w:trPr>
@@ -9158,12 +8705,6 @@
         </w:tc>
       </w:tr>
       <w:tr>
-        <w:tblPrEx>
-          <w:tblCellMar>
-            <w:top w:w="0" w:type="dxa"/>
-            <w:bottom w:w="0" w:type="dxa"/>
-          </w:tblCellMar>
-        </w:tblPrEx>
         <w:trPr>
           <w:cantSplit/>
         </w:trPr>
@@ -9240,10 +8781,7 @@
               <w:pStyle w:val="NoSpacing"/>
             </w:pPr>
             <w:r>
-              <w:t>After executing the refund transaction the user must be prompte</w:t>
-            </w:r>
-            <w:r>
-              <w:t>d for the buyer’s username.</w:t>
+              <w:t>After executing the refund transaction the user must be prompted for the buyer’s username.</w:t>
             </w:r>
           </w:p>
         </w:tc>
@@ -9290,12 +8828,6 @@
         </w:tc>
       </w:tr>
       <w:tr>
-        <w:tblPrEx>
-          <w:tblCellMar>
-            <w:top w:w="0" w:type="dxa"/>
-            <w:bottom w:w="0" w:type="dxa"/>
-          </w:tblCellMar>
-        </w:tblPrEx>
         <w:trPr>
           <w:cantSplit/>
         </w:trPr>
@@ -9419,12 +8951,6 @@
         </w:tc>
       </w:tr>
       <w:tr>
-        <w:tblPrEx>
-          <w:tblCellMar>
-            <w:top w:w="0" w:type="dxa"/>
-            <w:bottom w:w="0" w:type="dxa"/>
-          </w:tblCellMar>
-        </w:tblPrEx>
         <w:trPr>
           <w:cantSplit/>
         </w:trPr>
@@ -9548,12 +9074,6 @@
         </w:tc>
       </w:tr>
       <w:tr>
-        <w:tblPrEx>
-          <w:tblCellMar>
-            <w:top w:w="0" w:type="dxa"/>
-            <w:bottom w:w="0" w:type="dxa"/>
-          </w:tblCellMar>
-        </w:tblPrEx>
         <w:trPr>
           <w:cantSplit/>
         </w:trPr>
@@ -9677,12 +9197,6 @@
         </w:tc>
       </w:tr>
       <w:tr>
-        <w:tblPrEx>
-          <w:tblCellMar>
-            <w:top w:w="0" w:type="dxa"/>
-            <w:bottom w:w="0" w:type="dxa"/>
-          </w:tblCellMar>
-        </w:tblPrEx>
         <w:trPr>
           <w:cantSplit/>
         </w:trPr>
@@ -9806,12 +9320,6 @@
         </w:tc>
       </w:tr>
       <w:tr>
-        <w:tblPrEx>
-          <w:tblCellMar>
-            <w:top w:w="0" w:type="dxa"/>
-            <w:bottom w:w="0" w:type="dxa"/>
-          </w:tblCellMar>
-        </w:tblPrEx>
         <w:trPr>
           <w:cantSplit/>
         </w:trPr>
@@ -9942,12 +9450,6 @@
         </w:tc>
       </w:tr>
       <w:tr>
-        <w:tblPrEx>
-          <w:tblCellMar>
-            <w:top w:w="0" w:type="dxa"/>
-            <w:bottom w:w="0" w:type="dxa"/>
-          </w:tblCellMar>
-        </w:tblPrEx>
         <w:trPr>
           <w:cantSplit/>
         </w:trPr>
@@ -10024,10 +9526,7 @@
               <w:pStyle w:val="NoSpacing"/>
             </w:pPr>
             <w:r>
-              <w:t xml:space="preserve">The </w:t>
-            </w:r>
-            <w:r>
-              <w:t>amount of credit specified by the user must be transferred from the seller’s credit balance to the buyer’s credit balance.</w:t>
+              <w:t>The amount of credit specified by the user must be transferred from the seller’s credit balance to the buyer’s credit balance.</w:t>
             </w:r>
           </w:p>
         </w:tc>
@@ -10084,12 +9583,6 @@
         </w:tc>
       </w:tr>
       <w:tr>
-        <w:tblPrEx>
-          <w:tblCellMar>
-            <w:top w:w="0" w:type="dxa"/>
-            <w:bottom w:w="0" w:type="dxa"/>
-          </w:tblCellMar>
-        </w:tblPrEx>
         <w:trPr>
           <w:cantSplit/>
         </w:trPr>
@@ -10219,12 +9712,6 @@
         </w:tc>
       </w:tr>
       <w:tr>
-        <w:tblPrEx>
-          <w:tblCellMar>
-            <w:top w:w="0" w:type="dxa"/>
-            <w:bottom w:w="0" w:type="dxa"/>
-          </w:tblCellMar>
-        </w:tblPrEx>
         <w:trPr>
           <w:cantSplit/>
         </w:trPr>
@@ -10354,12 +9841,6 @@
         </w:tc>
       </w:tr>
       <w:tr>
-        <w:tblPrEx>
-          <w:tblCellMar>
-            <w:top w:w="0" w:type="dxa"/>
-            <w:bottom w:w="0" w:type="dxa"/>
-          </w:tblCellMar>
-        </w:tblPrEx>
         <w:trPr>
           <w:cantSplit/>
         </w:trPr>
@@ -10489,12 +9970,6 @@
         </w:tc>
       </w:tr>
       <w:tr>
-        <w:tblPrEx>
-          <w:tblCellMar>
-            <w:top w:w="0" w:type="dxa"/>
-            <w:bottom w:w="0" w:type="dxa"/>
-          </w:tblCellMar>
-        </w:tblPrEx>
         <w:trPr>
           <w:cantSplit/>
         </w:trPr>
@@ -10618,12 +10093,6 @@
         </w:tc>
       </w:tr>
       <w:tr>
-        <w:tblPrEx>
-          <w:tblCellMar>
-            <w:top w:w="0" w:type="dxa"/>
-            <w:bottom w:w="0" w:type="dxa"/>
-          </w:tblCellMar>
-        </w:tblPrEx>
         <w:trPr>
           <w:cantSplit/>
         </w:trPr>
@@ -10747,12 +10216,6 @@
         </w:tc>
       </w:tr>
       <w:tr>
-        <w:tblPrEx>
-          <w:tblCellMar>
-            <w:top w:w="0" w:type="dxa"/>
-            <w:bottom w:w="0" w:type="dxa"/>
-          </w:tblCellMar>
-        </w:tblPrEx>
         <w:trPr>
           <w:cantSplit/>
         </w:trPr>
@@ -10829,10 +10292,7 @@
               <w:pStyle w:val="NoSpacing"/>
             </w:pPr>
             <w:r>
-              <w:t>After executing the addcr</w:t>
-            </w:r>
-            <w:r>
-              <w:t>edit transaction as a privileged user, the user must be prompted for the amount of credit to add.</w:t>
+              <w:t>After executing the addcredit transaction as a privileged user, the user must be prompted for the amount of credit to add.</w:t>
             </w:r>
           </w:p>
         </w:tc>
@@ -10879,12 +10339,6 @@
         </w:tc>
       </w:tr>
       <w:tr>
-        <w:tblPrEx>
-          <w:tblCellMar>
-            <w:top w:w="0" w:type="dxa"/>
-            <w:bottom w:w="0" w:type="dxa"/>
-          </w:tblCellMar>
-        </w:tblPrEx>
         <w:trPr>
           <w:cantSplit/>
         </w:trPr>
@@ -10962,10 +10416,7 @@
               <w:pStyle w:val="NoSpacing"/>
             </w:pPr>
             <w:r>
-              <w:t xml:space="preserve">The dollar amount for the credit must have the correct format - it must contain </w:t>
-            </w:r>
-            <w:r>
-              <w:t>at least one digit followed by a decimal and must contain only two digits after the decimal.</w:t>
+              <w:t>The dollar amount for the credit must have the correct format - it must contain at least one digit followed by a decimal and must contain only two digits after the decimal.</w:t>
             </w:r>
           </w:p>
         </w:tc>
@@ -11018,12 +10469,6 @@
         </w:tc>
       </w:tr>
       <w:tr>
-        <w:tblPrEx>
-          <w:tblCellMar>
-            <w:top w:w="0" w:type="dxa"/>
-            <w:bottom w:w="0" w:type="dxa"/>
-          </w:tblCellMar>
-        </w:tblPrEx>
         <w:trPr>
           <w:cantSplit/>
         </w:trPr>
@@ -11147,12 +10592,6 @@
         </w:tc>
       </w:tr>
       <w:tr>
-        <w:tblPrEx>
-          <w:tblCellMar>
-            <w:top w:w="0" w:type="dxa"/>
-            <w:bottom w:w="0" w:type="dxa"/>
-          </w:tblCellMar>
-        </w:tblPrEx>
         <w:trPr>
           <w:cantSplit/>
         </w:trPr>
@@ -11229,10 +10668,7 @@
               <w:pStyle w:val="NoSpacing"/>
             </w:pPr>
             <w:r>
-              <w:t>The username specifie</w:t>
-            </w:r>
-            <w:r>
-              <w:t>d for the addcredit transaction must be an existing username in the system.</w:t>
+              <w:t>The username specified for the addcredit transaction must be an existing username in the system.</w:t>
             </w:r>
           </w:p>
         </w:tc>
@@ -11279,12 +10715,6 @@
         </w:tc>
       </w:tr>
       <w:tr>
-        <w:tblPrEx>
-          <w:tblCellMar>
-            <w:top w:w="0" w:type="dxa"/>
-            <w:bottom w:w="0" w:type="dxa"/>
-          </w:tblCellMar>
-        </w:tblPrEx>
         <w:trPr>
           <w:cantSplit/>
         </w:trPr>
@@ -11408,12 +10838,6 @@
         </w:tc>
       </w:tr>
       <w:tr>
-        <w:tblPrEx>
-          <w:tblCellMar>
-            <w:top w:w="0" w:type="dxa"/>
-            <w:bottom w:w="0" w:type="dxa"/>
-          </w:tblCellMar>
-        </w:tblPrEx>
         <w:trPr>
           <w:cantSplit/>
         </w:trPr>
@@ -11537,12 +10961,6 @@
         </w:tc>
       </w:tr>
       <w:tr>
-        <w:tblPrEx>
-          <w:tblCellMar>
-            <w:top w:w="0" w:type="dxa"/>
-            <w:bottom w:w="0" w:type="dxa"/>
-          </w:tblCellMar>
-        </w:tblPrEx>
         <w:trPr>
           <w:cantSplit/>
         </w:trPr>
@@ -11694,12 +11112,6 @@
         </w:tc>
       </w:tr>
       <w:tr>
-        <w:tblPrEx>
-          <w:tblCellMar>
-            <w:top w:w="0" w:type="dxa"/>
-            <w:bottom w:w="0" w:type="dxa"/>
-          </w:tblCellMar>
-        </w:tblPrEx>
         <w:trPr>
           <w:cantSplit/>
         </w:trPr>
@@ -11776,10 +11188,7 @@
               <w:pStyle w:val="NoSpacing"/>
             </w:pPr>
             <w:r>
-              <w:t>After the addcredit transaction has been executed by the user the addcredit tra</w:t>
-            </w:r>
-            <w:r>
-              <w:t>nsaction must be saved to the daily transaction file.</w:t>
+              <w:t>After the addcredit transaction has been executed by the user the addcredit transaction must be saved to the daily transaction file.</w:t>
             </w:r>
           </w:p>
         </w:tc>
@@ -11832,12 +11241,6 @@
         </w:tc>
       </w:tr>
       <w:tr>
-        <w:tblPrEx>
-          <w:tblCellMar>
-            <w:top w:w="0" w:type="dxa"/>
-            <w:bottom w:w="0" w:type="dxa"/>
-          </w:tblCellMar>
-        </w:tblPrEx>
         <w:trPr>
           <w:cantSplit/>
         </w:trPr>
@@ -11923,10 +11326,7 @@
               <w:pStyle w:val="NoSpacing"/>
             </w:pPr>
             <w:r>
-              <w:t>The program must report an error if</w:t>
-            </w:r>
-            <w:r>
-              <w:t xml:space="preserve"> the file is corrupted and must not crash.</w:t>
+              <w:t>The program must report an error if the file is corrupted and must not crash.</w:t>
             </w:r>
           </w:p>
         </w:tc>
@@ -11998,12 +11398,6 @@
         </w:tc>
       </w:tr>
       <w:tr>
-        <w:tblPrEx>
-          <w:tblCellMar>
-            <w:top w:w="0" w:type="dxa"/>
-            <w:bottom w:w="0" w:type="dxa"/>
-          </w:tblCellMar>
-        </w:tblPrEx>
         <w:trPr>
           <w:cantSplit/>
         </w:trPr>
@@ -12127,12 +11521,6 @@
         </w:tc>
       </w:tr>
       <w:tr>
-        <w:tblPrEx>
-          <w:tblCellMar>
-            <w:top w:w="0" w:type="dxa"/>
-            <w:bottom w:w="0" w:type="dxa"/>
-          </w:tblCellMar>
-        </w:tblPrEx>
         <w:trPr>
           <w:cantSplit/>
         </w:trPr>
@@ -12244,10 +11632,7 @@
               <w:pStyle w:val="NoSpacing"/>
             </w:pPr>
             <w:r>
-              <w:t>Projec</w:t>
-            </w:r>
-            <w:r>
-              <w:t xml:space="preserve">t Description, </w:t>
+              <w:t xml:space="preserve">Project Description, </w:t>
             </w:r>
             <w:r>
               <w:t xml:space="preserve">Page </w:t>
@@ -12259,12 +11644,6 @@
         </w:tc>
       </w:tr>
       <w:tr>
-        <w:tblPrEx>
-          <w:tblCellMar>
-            <w:top w:w="0" w:type="dxa"/>
-            <w:bottom w:w="0" w:type="dxa"/>
-          </w:tblCellMar>
-        </w:tblPrEx>
         <w:trPr>
           <w:cantSplit/>
         </w:trPr>
@@ -12413,12 +11792,6 @@
         </w:tc>
       </w:tr>
       <w:tr>
-        <w:tblPrEx>
-          <w:tblCellMar>
-            <w:top w:w="0" w:type="dxa"/>
-            <w:bottom w:w="0" w:type="dxa"/>
-          </w:tblCellMar>
-        </w:tblPrEx>
         <w:trPr>
           <w:cantSplit/>
         </w:trPr>
@@ -12548,12 +11921,6 @@
         </w:tc>
       </w:tr>
       <w:tr>
-        <w:tblPrEx>
-          <w:tblCellMar>
-            <w:top w:w="0" w:type="dxa"/>
-            <w:bottom w:w="0" w:type="dxa"/>
-          </w:tblCellMar>
-        </w:tblPrEx>
         <w:trPr>
           <w:cantSplit/>
         </w:trPr>
@@ -12631,10 +11998,7 @@
               <w:pStyle w:val="NoSpacing"/>
             </w:pPr>
             <w:r>
-              <w:t>The user type</w:t>
-            </w:r>
-            <w:r>
-              <w:t xml:space="preserve"> must be exactly two characters and must be one of the following identifiers:</w:t>
+              <w:t>The user type must be exactly two characters and must be one of the following identifiers:</w:t>
             </w:r>
           </w:p>
           <w:p>
@@ -12718,12 +12082,6 @@
         </w:tc>
       </w:tr>
       <w:tr>
-        <w:tblPrEx>
-          <w:tblCellMar>
-            <w:top w:w="0" w:type="dxa"/>
-            <w:bottom w:w="0" w:type="dxa"/>
-          </w:tblCellMar>
-        </w:tblPrEx>
         <w:trPr>
           <w:cantSplit/>
         </w:trPr>
@@ -12847,12 +12205,6 @@
         </w:tc>
       </w:tr>
       <w:tr>
-        <w:tblPrEx>
-          <w:tblCellMar>
-            <w:top w:w="0" w:type="dxa"/>
-            <w:bottom w:w="0" w:type="dxa"/>
-          </w:tblCellMar>
-        </w:tblPrEx>
         <w:trPr>
           <w:cantSplit/>
         </w:trPr>
@@ -12976,12 +12328,6 @@
         </w:tc>
       </w:tr>
       <w:tr>
-        <w:tblPrEx>
-          <w:tblCellMar>
-            <w:top w:w="0" w:type="dxa"/>
-            <w:bottom w:w="0" w:type="dxa"/>
-          </w:tblCellMar>
-        </w:tblPrEx>
         <w:trPr>
           <w:cantSplit/>
         </w:trPr>
@@ -13105,12 +12451,6 @@
         </w:tc>
       </w:tr>
       <w:tr>
-        <w:tblPrEx>
-          <w:tblCellMar>
-            <w:top w:w="0" w:type="dxa"/>
-            <w:bottom w:w="0" w:type="dxa"/>
-          </w:tblCellMar>
-        </w:tblPrEx>
         <w:trPr>
           <w:cantSplit/>
         </w:trPr>
@@ -13234,12 +12574,6 @@
         </w:tc>
       </w:tr>
       <w:tr>
-        <w:tblPrEx>
-          <w:tblCellMar>
-            <w:top w:w="0" w:type="dxa"/>
-            <w:bottom w:w="0" w:type="dxa"/>
-          </w:tblCellMar>
-        </w:tblPrEx>
         <w:trPr>
           <w:cantSplit/>
         </w:trPr>
@@ -13316,16 +12650,7 @@
               <w:pStyle w:val="NoSpacing"/>
             </w:pPr>
             <w:r>
-              <w:t xml:space="preserve">Numeric fields must </w:t>
-            </w:r>
-            <w:r>
-              <w:t>be right justified and must be filled with zeros (e.g.</w:t>
-            </w:r>
-            <w:r>
-              <w:t xml:space="preserve"> 0000) for</w:t>
-            </w:r>
-            <w:r>
-              <w:t xml:space="preserve"> unused numeric fields.</w:t>
+              <w:t>Numeric fields must be right justified and must be filled with zeros (e.g. 0000) for unused numeric fields.</w:t>
             </w:r>
           </w:p>
         </w:tc>
@@ -13372,12 +12697,6 @@
         </w:tc>
       </w:tr>
       <w:tr>
-        <w:tblPrEx>
-          <w:tblCellMar>
-            <w:top w:w="0" w:type="dxa"/>
-            <w:bottom w:w="0" w:type="dxa"/>
-          </w:tblCellMar>
-        </w:tblPrEx>
         <w:trPr>
           <w:cantSplit/>
         </w:trPr>
@@ -13454,10 +12773,7 @@
               <w:pStyle w:val="NoSpacing"/>
             </w:pPr>
             <w:r>
-              <w:t>A separator between the username (UUUUUUUU), account type (TT) and available</w:t>
-            </w:r>
-            <w:r>
-              <w:t xml:space="preserve"> credit (CCCCCCC) must be specified and must be the “_” character.</w:t>
+              <w:t>A separator between the username (UUUUUUUU), account type (TT) and available credit (CCCCCCC) must be specified and must be the “_” character.</w:t>
             </w:r>
           </w:p>
         </w:tc>
@@ -13504,12 +12820,6 @@
         </w:tc>
       </w:tr>
       <w:tr>
-        <w:tblPrEx>
-          <w:tblCellMar>
-            <w:top w:w="0" w:type="dxa"/>
-            <w:bottom w:w="0" w:type="dxa"/>
-          </w:tblCellMar>
-        </w:tblPrEx>
         <w:trPr>
           <w:cantSplit/>
         </w:trPr>
@@ -13587,10 +12897,7 @@
               <w:pStyle w:val="NoSpacing"/>
             </w:pPr>
             <w:r>
-              <w:t>Unused alphabetic fields mu</w:t>
-            </w:r>
-            <w:r>
-              <w:t>st be filled with the spacing character “_”.</w:t>
+              <w:t>Unused alphabetic fields must be filled with the spacing character “_”.</w:t>
             </w:r>
           </w:p>
         </w:tc>
@@ -13637,12 +12944,6 @@
         </w:tc>
       </w:tr>
       <w:tr>
-        <w:tblPrEx>
-          <w:tblCellMar>
-            <w:top w:w="0" w:type="dxa"/>
-            <w:bottom w:w="0" w:type="dxa"/>
-          </w:tblCellMar>
-        </w:tblPrEx>
         <w:trPr>
           <w:cantSplit/>
         </w:trPr>
@@ -13766,12 +13067,6 @@
         </w:tc>
       </w:tr>
       <w:tr>
-        <w:tblPrEx>
-          <w:tblCellMar>
-            <w:top w:w="0" w:type="dxa"/>
-            <w:bottom w:w="0" w:type="dxa"/>
-          </w:tblCellMar>
-        </w:tblPrEx>
         <w:trPr>
           <w:cantSplit/>
         </w:trPr>
@@ -13848,10 +13143,7 @@
               <w:pStyle w:val="NoSpacing"/>
             </w:pPr>
             <w:r>
-              <w:t>The current user accounts file must end with a special user named “</w:t>
-            </w:r>
-            <w:r>
-              <w:t>END” with an empty user type and empty credit field.</w:t>
+              <w:t>The current user accounts file must end with a special user named “END” with an empty user type and empty credit field.</w:t>
             </w:r>
           </w:p>
         </w:tc>
@@ -13898,12 +13190,6 @@
         </w:tc>
       </w:tr>
       <w:tr>
-        <w:tblPrEx>
-          <w:tblCellMar>
-            <w:top w:w="0" w:type="dxa"/>
-            <w:bottom w:w="0" w:type="dxa"/>
-          </w:tblCellMar>
-        </w:tblPrEx>
         <w:trPr>
           <w:cantSplit/>
         </w:trPr>
@@ -14046,12 +13332,6 @@
         </w:tc>
       </w:tr>
       <w:tr>
-        <w:tblPrEx>
-          <w:tblCellMar>
-            <w:top w:w="0" w:type="dxa"/>
-            <w:bottom w:w="0" w:type="dxa"/>
-          </w:tblCellMar>
-        </w:tblPrEx>
         <w:trPr>
           <w:cantSplit/>
         </w:trPr>
@@ -14090,10 +13370,7 @@
               <w:pStyle w:val="NoSpacing"/>
             </w:pPr>
             <w:r>
-              <w:t>Available Ticket</w:t>
-            </w:r>
-            <w:r>
-              <w:t>s File Length Constraint</w:t>
+              <w:t>Available Tickets File Length Constraint</w:t>
             </w:r>
           </w:p>
         </w:tc>
@@ -14178,12 +13455,6 @@
         </w:tc>
       </w:tr>
       <w:tr>
-        <w:tblPrEx>
-          <w:tblCellMar>
-            <w:top w:w="0" w:type="dxa"/>
-            <w:bottom w:w="0" w:type="dxa"/>
-          </w:tblCellMar>
-        </w:tblPrEx>
         <w:trPr>
           <w:cantSplit/>
         </w:trPr>
@@ -14260,10 +13531,7 @@
               <w:pStyle w:val="NoSpacing"/>
             </w:pPr>
             <w:r>
-              <w:t>Every available ticket</w:t>
-            </w:r>
-            <w:r>
-              <w:t xml:space="preserve"> file entry must start with the event name left justified.</w:t>
+              <w:t>Every available ticket file entry must start with the event name left justified.</w:t>
             </w:r>
           </w:p>
         </w:tc>
@@ -14310,12 +13578,6 @@
         </w:tc>
       </w:tr>
       <w:tr>
-        <w:tblPrEx>
-          <w:tblCellMar>
-            <w:top w:w="0" w:type="dxa"/>
-            <w:bottom w:w="0" w:type="dxa"/>
-          </w:tblCellMar>
-        </w:tblPrEx>
         <w:trPr>
           <w:cantSplit/>
         </w:trPr>
@@ -14446,10 +13708,7 @@
               <w:pStyle w:val="NoSpacing"/>
             </w:pPr>
             <w:r>
-              <w:t>Append</w:t>
-            </w:r>
-            <w:r>
-              <w:t xml:space="preserve">ix A </w:t>
+              <w:t xml:space="preserve">Appendix A </w:t>
             </w:r>
             <w:r>
               <w:t>Table</w:t>
@@ -14467,12 +13726,6 @@
         </w:tc>
       </w:tr>
       <w:tr>
-        <w:tblPrEx>
-          <w:tblCellMar>
-            <w:top w:w="0" w:type="dxa"/>
-            <w:bottom w:w="0" w:type="dxa"/>
-          </w:tblCellMar>
-        </w:tblPrEx>
         <w:trPr>
           <w:cantSplit/>
         </w:trPr>
@@ -14606,12 +13859,6 @@
         </w:tc>
       </w:tr>
       <w:tr>
-        <w:tblPrEx>
-          <w:tblCellMar>
-            <w:top w:w="0" w:type="dxa"/>
-            <w:bottom w:w="0" w:type="dxa"/>
-          </w:tblCellMar>
-        </w:tblPrEx>
         <w:trPr>
           <w:cantSplit/>
           <w:trHeight w:val="660"/>
@@ -14736,12 +13983,6 @@
         </w:tc>
       </w:tr>
       <w:tr>
-        <w:tblPrEx>
-          <w:tblCellMar>
-            <w:top w:w="0" w:type="dxa"/>
-            <w:bottom w:w="0" w:type="dxa"/>
-          </w:tblCellMar>
-        </w:tblPrEx>
         <w:trPr>
           <w:cantSplit/>
         </w:trPr>
@@ -14890,12 +14131,6 @@
         </w:tc>
       </w:tr>
       <w:tr>
-        <w:tblPrEx>
-          <w:tblCellMar>
-            <w:top w:w="0" w:type="dxa"/>
-            <w:bottom w:w="0" w:type="dxa"/>
-          </w:tblCellMar>
-        </w:tblPrEx>
         <w:trPr>
           <w:cantSplit/>
         </w:trPr>
@@ -15025,12 +14260,6 @@
         </w:tc>
       </w:tr>
       <w:tr>
-        <w:tblPrEx>
-          <w:tblCellMar>
-            <w:top w:w="0" w:type="dxa"/>
-            <w:bottom w:w="0" w:type="dxa"/>
-          </w:tblCellMar>
-        </w:tblPrEx>
         <w:trPr>
           <w:cantSplit/>
         </w:trPr>
@@ -15159,12 +14388,6 @@
         </w:tc>
       </w:tr>
       <w:tr>
-        <w:tblPrEx>
-          <w:tblCellMar>
-            <w:top w:w="0" w:type="dxa"/>
-            <w:bottom w:w="0" w:type="dxa"/>
-          </w:tblCellMar>
-        </w:tblPrEx>
         <w:trPr>
           <w:cantSplit/>
         </w:trPr>
@@ -15288,12 +14511,6 @@
         </w:tc>
       </w:tr>
       <w:tr>
-        <w:tblPrEx>
-          <w:tblCellMar>
-            <w:top w:w="0" w:type="dxa"/>
-            <w:bottom w:w="0" w:type="dxa"/>
-          </w:tblCellMar>
-        </w:tblPrEx>
         <w:trPr>
           <w:cantSplit/>
         </w:trPr>
@@ -15370,10 +14587,7 @@
               <w:pStyle w:val="NoSpacing"/>
             </w:pPr>
             <w:r>
-              <w:t>The number of tickets for sale must</w:t>
-            </w:r>
-            <w:r>
-              <w:t xml:space="preserve"> be a decimal value.</w:t>
+              <w:t>The number of tickets for sale must be a decimal value.</w:t>
             </w:r>
           </w:p>
         </w:tc>
@@ -15420,12 +14634,6 @@
         </w:tc>
       </w:tr>
       <w:tr>
-        <w:tblPrEx>
-          <w:tblCellMar>
-            <w:top w:w="0" w:type="dxa"/>
-            <w:bottom w:w="0" w:type="dxa"/>
-          </w:tblCellMar>
-        </w:tblPrEx>
         <w:trPr>
           <w:cantSplit/>
         </w:trPr>
@@ -15550,12 +14758,6 @@
         </w:tc>
       </w:tr>
       <w:tr>
-        <w:tblPrEx>
-          <w:tblCellMar>
-            <w:top w:w="0" w:type="dxa"/>
-            <w:bottom w:w="0" w:type="dxa"/>
-          </w:tblCellMar>
-        </w:tblPrEx>
         <w:trPr>
           <w:cantSplit/>
         </w:trPr>
@@ -15679,12 +14881,6 @@
         </w:tc>
       </w:tr>
       <w:tr>
-        <w:tblPrEx>
-          <w:tblCellMar>
-            <w:top w:w="0" w:type="dxa"/>
-            <w:bottom w:w="0" w:type="dxa"/>
-          </w:tblCellMar>
-        </w:tblPrEx>
         <w:trPr>
           <w:cantSplit/>
         </w:trPr>
@@ -15808,12 +15004,6 @@
         </w:tc>
       </w:tr>
       <w:tr>
-        <w:tblPrEx>
-          <w:tblCellMar>
-            <w:top w:w="0" w:type="dxa"/>
-            <w:bottom w:w="0" w:type="dxa"/>
-          </w:tblCellMar>
-        </w:tblPrEx>
         <w:trPr>
           <w:cantSplit/>
         </w:trPr>
@@ -15890,10 +15080,7 @@
               <w:pStyle w:val="NoSpacing"/>
             </w:pPr>
             <w:r>
-              <w:t>Unused alphabetic fields must</w:t>
-            </w:r>
-            <w:r>
-              <w:t xml:space="preserve"> be filled with the spacing character “_”.</w:t>
+              <w:t>Unused alphabetic fields must be filled with the spacing character “_”.</w:t>
             </w:r>
           </w:p>
         </w:tc>
@@ -15940,12 +15127,6 @@
         </w:tc>
       </w:tr>
       <w:tr>
-        <w:tblPrEx>
-          <w:tblCellMar>
-            <w:top w:w="0" w:type="dxa"/>
-            <w:bottom w:w="0" w:type="dxa"/>
-          </w:tblCellMar>
-        </w:tblPrEx>
         <w:trPr>
           <w:cantSplit/>
         </w:trPr>
@@ -16069,12 +15250,6 @@
         </w:tc>
       </w:tr>
       <w:tr>
-        <w:tblPrEx>
-          <w:tblCellMar>
-            <w:top w:w="0" w:type="dxa"/>
-            <w:bottom w:w="0" w:type="dxa"/>
-          </w:tblCellMar>
-        </w:tblPrEx>
         <w:trPr>
           <w:cantSplit/>
         </w:trPr>
@@ -16198,12 +15373,6 @@
         </w:tc>
       </w:tr>
       <w:tr>
-        <w:tblPrEx>
-          <w:tblCellMar>
-            <w:top w:w="0" w:type="dxa"/>
-            <w:bottom w:w="0" w:type="dxa"/>
-          </w:tblCellMar>
-        </w:tblPrEx>
         <w:trPr>
           <w:cantSplit/>
         </w:trPr>
@@ -16242,10 +15411,7 @@
               <w:pStyle w:val="NoSpacing"/>
             </w:pPr>
             <w:r>
-              <w:t>Numeric Fields Ri</w:t>
-            </w:r>
-            <w:r>
-              <w:t>ght Justified Filled Constraint</w:t>
+              <w:t>Numeric Fields Right Justified Filled Constraint</w:t>
             </w:r>
           </w:p>
         </w:tc>
@@ -16283,13 +15449,7 @@
               <w:pStyle w:val="NoSpacing"/>
             </w:pPr>
             <w:r>
-              <w:t>Numeric fields must be right justified and must be filled with zeros (e.g.</w:t>
-            </w:r>
-            <w:r>
-              <w:t xml:space="preserve"> 0000) for</w:t>
-            </w:r>
-            <w:r>
-              <w:t xml:space="preserve"> unused numeric fields.</w:t>
+              <w:t>Numeric fields must be right justified and must be filled with zeros (e.g. 0000) for unused numeric fields.</w:t>
             </w:r>
           </w:p>
         </w:tc>
@@ -16336,12 +15496,6 @@
         </w:tc>
       </w:tr>
       <w:tr>
-        <w:tblPrEx>
-          <w:tblCellMar>
-            <w:top w:w="0" w:type="dxa"/>
-            <w:bottom w:w="0" w:type="dxa"/>
-          </w:tblCellMar>
-        </w:tblPrEx>
         <w:trPr>
           <w:cantSplit/>
         </w:trPr>
@@ -16418,10 +15572,7 @@
               <w:pStyle w:val="NoSpacing"/>
             </w:pPr>
             <w:r>
-              <w:t>The current user accounts file must end with a special user named “</w:t>
-            </w:r>
-            <w:r>
-              <w:t>END” with an empty user type and empty credit field.</w:t>
+              <w:t>The current user accounts file must end with a special user named “END” with an empty user type and empty credit field.</w:t>
             </w:r>
           </w:p>
         </w:tc>
@@ -16468,12 +15619,6 @@
         </w:tc>
       </w:tr>
       <w:tr>
-        <w:tblPrEx>
-          <w:tblCellMar>
-            <w:top w:w="0" w:type="dxa"/>
-            <w:bottom w:w="0" w:type="dxa"/>
-          </w:tblCellMar>
-        </w:tblPrEx>
         <w:trPr>
           <w:cantSplit/>
         </w:trPr>
@@ -16625,12 +15770,6 @@
         </w:tc>
       </w:tr>
       <w:tr>
-        <w:tblPrEx>
-          <w:tblCellMar>
-            <w:top w:w="0" w:type="dxa"/>
-            <w:bottom w:w="0" w:type="dxa"/>
-          </w:tblCellMar>
-        </w:tblPrEx>
         <w:trPr>
           <w:cantSplit/>
         </w:trPr>
@@ -16669,10 +15808,7 @@
               <w:pStyle w:val="NoSpacing"/>
             </w:pPr>
             <w:r>
-              <w:t>Trans</w:t>
-            </w:r>
-            <w:r>
-              <w:t>action Code Format</w:t>
+              <w:t>Transaction Code Format</w:t>
             </w:r>
           </w:p>
         </w:tc>
@@ -16807,12 +15943,6 @@
         </w:tc>
       </w:tr>
       <w:tr>
-        <w:tblPrEx>
-          <w:tblCellMar>
-            <w:top w:w="0" w:type="dxa"/>
-            <w:bottom w:w="0" w:type="dxa"/>
-          </w:tblCellMar>
-        </w:tblPrEx>
         <w:trPr>
           <w:cantSplit/>
         </w:trPr>
@@ -16936,12 +16066,6 @@
         </w:tc>
       </w:tr>
       <w:tr>
-        <w:tblPrEx>
-          <w:tblCellMar>
-            <w:top w:w="0" w:type="dxa"/>
-            <w:bottom w:w="0" w:type="dxa"/>
-          </w:tblCellMar>
-        </w:tblPrEx>
         <w:trPr>
           <w:cantSplit/>
         </w:trPr>
@@ -16999,10 +16123,7 @@
               <w:pStyle w:val="NoSpacing"/>
             </w:pPr>
             <w:r>
-              <w:t>Non-Fu</w:t>
-            </w:r>
-            <w:r>
-              <w:t>nctional</w:t>
+              <w:t>Non-Functional</w:t>
             </w:r>
           </w:p>
         </w:tc>
@@ -17093,12 +16214,6 @@
         </w:tc>
       </w:tr>
       <w:tr>
-        <w:tblPrEx>
-          <w:tblCellMar>
-            <w:top w:w="0" w:type="dxa"/>
-            <w:bottom w:w="0" w:type="dxa"/>
-          </w:tblCellMar>
-        </w:tblPrEx>
         <w:trPr>
           <w:cantSplit/>
         </w:trPr>
@@ -17229,12 +16344,6 @@
         </w:tc>
       </w:tr>
       <w:tr>
-        <w:tblPrEx>
-          <w:tblCellMar>
-            <w:top w:w="0" w:type="dxa"/>
-            <w:bottom w:w="0" w:type="dxa"/>
-          </w:tblCellMar>
-        </w:tblPrEx>
         <w:trPr>
           <w:cantSplit/>
         </w:trPr>
@@ -17311,10 +16420,7 @@
               <w:pStyle w:val="NoSpacing"/>
             </w:pPr>
             <w:r>
-              <w:t>The user type</w:t>
-            </w:r>
-            <w:r>
-              <w:t xml:space="preserve"> must be exactly two characters and must be one of the following identifiers:</w:t>
+              <w:t>The user type must be exactly two characters and must be one of the following identifiers:</w:t>
             </w:r>
           </w:p>
           <w:p>
@@ -17398,12 +16504,6 @@
         </w:tc>
       </w:tr>
       <w:tr>
-        <w:tblPrEx>
-          <w:tblCellMar>
-            <w:top w:w="0" w:type="dxa"/>
-            <w:bottom w:w="0" w:type="dxa"/>
-          </w:tblCellMar>
-        </w:tblPrEx>
         <w:trPr>
           <w:cantSplit/>
         </w:trPr>
@@ -17527,12 +16627,6 @@
         </w:tc>
       </w:tr>
       <w:tr>
-        <w:tblPrEx>
-          <w:tblCellMar>
-            <w:top w:w="0" w:type="dxa"/>
-            <w:bottom w:w="0" w:type="dxa"/>
-          </w:tblCellMar>
-        </w:tblPrEx>
         <w:trPr>
           <w:cantSplit/>
         </w:trPr>
@@ -17656,12 +16750,6 @@
         </w:tc>
       </w:tr>
       <w:tr>
-        <w:tblPrEx>
-          <w:tblCellMar>
-            <w:top w:w="0" w:type="dxa"/>
-            <w:bottom w:w="0" w:type="dxa"/>
-          </w:tblCellMar>
-        </w:tblPrEx>
         <w:trPr>
           <w:cantSplit/>
         </w:trPr>
@@ -17738,10 +16826,7 @@
               <w:pStyle w:val="NoSpacing"/>
             </w:pPr>
             <w:r>
-              <w:t>If the credit numeric field represents a monetary value and the value is in dollars “.00” must be appended to the e</w:t>
-            </w:r>
-            <w:r>
-              <w:t>nd of the value.</w:t>
+              <w:t>If the credit numeric field represents a monetary value and the value is in dollars “.00” must be appended to the end of the value.</w:t>
             </w:r>
           </w:p>
         </w:tc>
@@ -17788,12 +16873,6 @@
         </w:tc>
       </w:tr>
       <w:tr>
-        <w:tblPrEx>
-          <w:tblCellMar>
-            <w:top w:w="0" w:type="dxa"/>
-            <w:bottom w:w="0" w:type="dxa"/>
-          </w:tblCellMar>
-        </w:tblPrEx>
         <w:trPr>
           <w:cantSplit/>
         </w:trPr>
@@ -17936,12 +17015,6 @@
         </w:tc>
       </w:tr>
       <w:tr>
-        <w:tblPrEx>
-          <w:tblCellMar>
-            <w:top w:w="0" w:type="dxa"/>
-            <w:bottom w:w="0" w:type="dxa"/>
-          </w:tblCellMar>
-        </w:tblPrEx>
         <w:trPr>
           <w:cantSplit/>
         </w:trPr>
@@ -18019,10 +17092,7 @@
               <w:pStyle w:val="NoSpacing"/>
             </w:pPr>
             <w:r>
-              <w:t>Every daily transaction file entry must start with the tran</w:t>
-            </w:r>
-            <w:r>
-              <w:t>saction code.</w:t>
+              <w:t>Every daily transaction file entry must start with the transaction code.</w:t>
             </w:r>
           </w:p>
           <w:p>
@@ -18095,12 +17165,6 @@
         </w:tc>
       </w:tr>
       <w:tr>
-        <w:tblPrEx>
-          <w:tblCellMar>
-            <w:top w:w="0" w:type="dxa"/>
-            <w:bottom w:w="0" w:type="dxa"/>
-          </w:tblCellMar>
-        </w:tblPrEx>
         <w:trPr>
           <w:cantSplit/>
         </w:trPr>
@@ -18224,12 +17288,6 @@
         </w:tc>
       </w:tr>
       <w:tr>
-        <w:tblPrEx>
-          <w:tblCellMar>
-            <w:top w:w="0" w:type="dxa"/>
-            <w:bottom w:w="0" w:type="dxa"/>
-          </w:tblCellMar>
-        </w:tblPrEx>
         <w:trPr>
           <w:cantSplit/>
         </w:trPr>
@@ -18378,12 +17436,6 @@
         </w:tc>
       </w:tr>
       <w:tr>
-        <w:tblPrEx>
-          <w:tblCellMar>
-            <w:top w:w="0" w:type="dxa"/>
-            <w:bottom w:w="0" w:type="dxa"/>
-          </w:tblCellMar>
-        </w:tblPrEx>
         <w:trPr>
           <w:cantSplit/>
         </w:trPr>
@@ -18513,12 +17565,6 @@
         </w:tc>
       </w:tr>
       <w:tr>
-        <w:tblPrEx>
-          <w:tblCellMar>
-            <w:top w:w="0" w:type="dxa"/>
-            <w:bottom w:w="0" w:type="dxa"/>
-          </w:tblCellMar>
-        </w:tblPrEx>
         <w:trPr>
           <w:cantSplit/>
         </w:trPr>
@@ -18642,12 +17688,6 @@
         </w:tc>
       </w:tr>
       <w:tr>
-        <w:tblPrEx>
-          <w:tblCellMar>
-            <w:top w:w="0" w:type="dxa"/>
-            <w:bottom w:w="0" w:type="dxa"/>
-          </w:tblCellMar>
-        </w:tblPrEx>
         <w:trPr>
           <w:cantSplit/>
         </w:trPr>
@@ -18760,10 +17800,7 @@
               <w:pStyle w:val="NoSpacing"/>
             </w:pPr>
             <w:r>
-              <w:t xml:space="preserve">Project </w:t>
-            </w:r>
-            <w:r>
-              <w:t xml:space="preserve">Description, </w:t>
+              <w:t xml:space="preserve">Project Description, </w:t>
             </w:r>
             <w:r>
               <w:t xml:space="preserve">Page </w:t>
@@ -18800,12 +17837,6 @@
         </w:tc>
       </w:tr>
       <w:tr>
-        <w:tblPrEx>
-          <w:tblCellMar>
-            <w:top w:w="0" w:type="dxa"/>
-            <w:bottom w:w="0" w:type="dxa"/>
-          </w:tblCellMar>
-        </w:tblPrEx>
         <w:trPr>
           <w:cantSplit/>
         </w:trPr>
@@ -18935,12 +17966,6 @@
         </w:tc>
       </w:tr>
       <w:tr>
-        <w:tblPrEx>
-          <w:tblCellMar>
-            <w:top w:w="0" w:type="dxa"/>
-            <w:bottom w:w="0" w:type="dxa"/>
-          </w:tblCellMar>
-        </w:tblPrEx>
         <w:trPr>
           <w:cantSplit/>
         </w:trPr>
@@ -19064,12 +18089,6 @@
         </w:tc>
       </w:tr>
       <w:tr>
-        <w:tblPrEx>
-          <w:tblCellMar>
-            <w:top w:w="0" w:type="dxa"/>
-            <w:bottom w:w="0" w:type="dxa"/>
-          </w:tblCellMar>
-        </w:tblPrEx>
         <w:trPr>
           <w:cantSplit/>
         </w:trPr>
@@ -19193,12 +18212,6 @@
         </w:tc>
       </w:tr>
       <w:tr>
-        <w:tblPrEx>
-          <w:tblCellMar>
-            <w:top w:w="0" w:type="dxa"/>
-            <w:bottom w:w="0" w:type="dxa"/>
-          </w:tblCellMar>
-        </w:tblPrEx>
         <w:trPr>
           <w:cantSplit/>
         </w:trPr>
@@ -19322,12 +18335,6 @@
         </w:tc>
       </w:tr>
       <w:tr>
-        <w:tblPrEx>
-          <w:tblCellMar>
-            <w:top w:w="0" w:type="dxa"/>
-            <w:bottom w:w="0" w:type="dxa"/>
-          </w:tblCellMar>
-        </w:tblPrEx>
         <w:trPr>
           <w:cantSplit/>
         </w:trPr>
@@ -19366,10 +18373,7 @@
               <w:pStyle w:val="NoSpacing"/>
             </w:pPr>
             <w:r>
-              <w:t>Dail</w:t>
-            </w:r>
-            <w:r>
-              <w:t>y Transaction File Format Sell, Buy Transactions</w:t>
+              <w:t>Daily Transaction File Format Sell, Buy Transactions</w:t>
             </w:r>
           </w:p>
         </w:tc>
@@ -19473,12 +18477,6 @@
         </w:tc>
       </w:tr>
       <w:tr>
-        <w:tblPrEx>
-          <w:tblCellMar>
-            <w:top w:w="0" w:type="dxa"/>
-            <w:bottom w:w="0" w:type="dxa"/>
-          </w:tblCellMar>
-        </w:tblPrEx>
         <w:trPr>
           <w:cantSplit/>
         </w:trPr>
@@ -19556,10 +18554,7 @@
               <w:pStyle w:val="NoSpacing"/>
             </w:pPr>
             <w:r>
-              <w:t>Every daily transaction file entry must start with the tr</w:t>
-            </w:r>
-            <w:r>
-              <w:t>ansaction code.</w:t>
+              <w:t>Every daily transaction file entry must start with the transaction code.</w:t>
             </w:r>
           </w:p>
           <w:p>
@@ -19640,12 +18635,6 @@
         </w:tc>
       </w:tr>
       <w:tr>
-        <w:tblPrEx>
-          <w:tblCellMar>
-            <w:top w:w="0" w:type="dxa"/>
-            <w:bottom w:w="0" w:type="dxa"/>
-          </w:tblCellMar>
-        </w:tblPrEx>
         <w:trPr>
           <w:cantSplit/>
         </w:trPr>
@@ -19769,12 +18758,6 @@
         </w:tc>
       </w:tr>
       <w:tr>
-        <w:tblPrEx>
-          <w:tblCellMar>
-            <w:top w:w="0" w:type="dxa"/>
-            <w:bottom w:w="0" w:type="dxa"/>
-          </w:tblCellMar>
-        </w:tblPrEx>
         <w:trPr>
           <w:cantSplit/>
         </w:trPr>
@@ -19923,12 +18906,6 @@
         </w:tc>
       </w:tr>
       <w:tr>
-        <w:tblPrEx>
-          <w:tblCellMar>
-            <w:top w:w="0" w:type="dxa"/>
-            <w:bottom w:w="0" w:type="dxa"/>
-          </w:tblCellMar>
-        </w:tblPrEx>
         <w:trPr>
           <w:cantSplit/>
         </w:trPr>
@@ -20024,10 +19001,7 @@
               <w:pStyle w:val="NoSpacing"/>
             </w:pPr>
             <w:r>
-              <w:t>The event name must only contain alphanumeric characters and punctuatio</w:t>
-            </w:r>
-            <w:r>
-              <w:t>n.</w:t>
+              <w:t>The event name must only contain alphanumeric characters and punctuation.</w:t>
             </w:r>
           </w:p>
         </w:tc>
@@ -20049,12 +19023,6 @@
         </w:tc>
       </w:tr>
       <w:tr>
-        <w:tblPrEx>
-          <w:tblCellMar>
-            <w:top w:w="0" w:type="dxa"/>
-            <w:bottom w:w="0" w:type="dxa"/>
-          </w:tblCellMar>
-        </w:tblPrEx>
         <w:trPr>
           <w:cantSplit/>
         </w:trPr>
@@ -20178,12 +19146,6 @@
         </w:tc>
       </w:tr>
       <w:tr>
-        <w:tblPrEx>
-          <w:tblCellMar>
-            <w:top w:w="0" w:type="dxa"/>
-            <w:bottom w:w="0" w:type="dxa"/>
-          </w:tblCellMar>
-        </w:tblPrEx>
         <w:trPr>
           <w:cantSplit/>
         </w:trPr>
@@ -20333,12 +19295,6 @@
         </w:tc>
       </w:tr>
       <w:tr>
-        <w:tblPrEx>
-          <w:tblCellMar>
-            <w:top w:w="0" w:type="dxa"/>
-            <w:bottom w:w="0" w:type="dxa"/>
-          </w:tblCellMar>
-        </w:tblPrEx>
         <w:trPr>
           <w:cantSplit/>
         </w:trPr>
@@ -20468,12 +19424,6 @@
         </w:tc>
       </w:tr>
       <w:tr>
-        <w:tblPrEx>
-          <w:tblCellMar>
-            <w:top w:w="0" w:type="dxa"/>
-            <w:bottom w:w="0" w:type="dxa"/>
-          </w:tblCellMar>
-        </w:tblPrEx>
         <w:trPr>
           <w:cantSplit/>
         </w:trPr>
@@ -20602,12 +19552,6 @@
         </w:tc>
       </w:tr>
       <w:tr>
-        <w:tblPrEx>
-          <w:tblCellMar>
-            <w:top w:w="0" w:type="dxa"/>
-            <w:bottom w:w="0" w:type="dxa"/>
-          </w:tblCellMar>
-        </w:tblPrEx>
         <w:trPr>
           <w:cantSplit/>
         </w:trPr>
@@ -20646,10 +19590,7 @@
               <w:pStyle w:val="NoSpacing"/>
             </w:pPr>
             <w:r>
-              <w:t>Number of Tickets Length</w:t>
-            </w:r>
-            <w:r>
-              <w:t xml:space="preserve"> Constraint</w:t>
+              <w:t>Number of Tickets Length Constraint</w:t>
             </w:r>
           </w:p>
         </w:tc>
@@ -20734,12 +19675,6 @@
         </w:tc>
       </w:tr>
       <w:tr>
-        <w:tblPrEx>
-          <w:tblCellMar>
-            <w:top w:w="0" w:type="dxa"/>
-            <w:bottom w:w="0" w:type="dxa"/>
-          </w:tblCellMar>
-        </w:tblPrEx>
         <w:trPr>
           <w:cantSplit/>
         </w:trPr>
@@ -20863,12 +19798,6 @@
         </w:tc>
       </w:tr>
       <w:tr>
-        <w:tblPrEx>
-          <w:tblCellMar>
-            <w:top w:w="0" w:type="dxa"/>
-            <w:bottom w:w="0" w:type="dxa"/>
-          </w:tblCellMar>
-        </w:tblPrEx>
         <w:trPr>
           <w:cantSplit/>
         </w:trPr>
@@ -20992,12 +19921,6 @@
         </w:tc>
       </w:tr>
       <w:tr>
-        <w:tblPrEx>
-          <w:tblCellMar>
-            <w:top w:w="0" w:type="dxa"/>
-            <w:bottom w:w="0" w:type="dxa"/>
-          </w:tblCellMar>
-        </w:tblPrEx>
         <w:trPr>
           <w:cantSplit/>
         </w:trPr>
@@ -21121,12 +20044,6 @@
         </w:tc>
       </w:tr>
       <w:tr>
-        <w:tblPrEx>
-          <w:tblCellMar>
-            <w:top w:w="0" w:type="dxa"/>
-            <w:bottom w:w="0" w:type="dxa"/>
-          </w:tblCellMar>
-        </w:tblPrEx>
         <w:trPr>
           <w:cantSplit/>
         </w:trPr>
@@ -21204,10 +20121,7 @@
               <w:pStyle w:val="NoSpacing"/>
             </w:pPr>
             <w:r>
-              <w:t>If the ticket price numeric field represents a monetary value and if the value is in dollars “.00”</w:t>
-            </w:r>
-            <w:r>
-              <w:t xml:space="preserve"> must be appended to the end of the value.</w:t>
+              <w:t>If the ticket price numeric field represents a monetary value and if the value is in dollars “.00” must be appended to the end of the value.</w:t>
             </w:r>
           </w:p>
         </w:tc>
@@ -21254,12 +20168,6 @@
         </w:tc>
       </w:tr>
       <w:tr>
-        <w:tblPrEx>
-          <w:tblCellMar>
-            <w:top w:w="0" w:type="dxa"/>
-            <w:bottom w:w="0" w:type="dxa"/>
-          </w:tblCellMar>
-        </w:tblPrEx>
         <w:trPr>
           <w:cantSplit/>
         </w:trPr>
@@ -21383,12 +20291,6 @@
         </w:tc>
       </w:tr>
       <w:tr>
-        <w:tblPrEx>
-          <w:tblCellMar>
-            <w:top w:w="0" w:type="dxa"/>
-            <w:bottom w:w="0" w:type="dxa"/>
-          </w:tblCellMar>
-        </w:tblPrEx>
         <w:trPr>
           <w:cantSplit/>
         </w:trPr>
@@ -21512,12 +20414,6 @@
         </w:tc>
       </w:tr>
       <w:tr>
-        <w:tblPrEx>
-          <w:tblCellMar>
-            <w:top w:w="0" w:type="dxa"/>
-            <w:bottom w:w="0" w:type="dxa"/>
-          </w:tblCellMar>
-        </w:tblPrEx>
         <w:trPr>
           <w:cantSplit/>
         </w:trPr>
@@ -21594,13 +20490,7 @@
               <w:pStyle w:val="NoSpacing"/>
             </w:pPr>
             <w:r>
-              <w:t>Numeric fields must be right justified and must be filled with zeros (e.g.</w:t>
-            </w:r>
-            <w:r>
-              <w:t xml:space="preserve"> 0000) for</w:t>
-            </w:r>
-            <w:r>
-              <w:t xml:space="preserve"> unused numeric fields.</w:t>
+              <w:t>Numeric fields must be right justified and must be filled with zeros (e.g. 0000) for unused numeric fields.</w:t>
             </w:r>
           </w:p>
         </w:tc>
@@ -21647,12 +20537,6 @@
         </w:tc>
       </w:tr>
       <w:tr>
-        <w:tblPrEx>
-          <w:tblCellMar>
-            <w:top w:w="0" w:type="dxa"/>
-            <w:bottom w:w="0" w:type="dxa"/>
-          </w:tblCellMar>
-        </w:tblPrEx>
         <w:trPr>
           <w:cantSplit/>
         </w:trPr>
@@ -21691,10 +20575,7 @@
               <w:pStyle w:val="NoSpacing"/>
             </w:pPr>
             <w:r>
-              <w:t>User Accounts</w:t>
-            </w:r>
-            <w:r>
-              <w:t xml:space="preserve"> File Separator Format Constraint</w:t>
+              <w:t>User Accounts File Separator Format Constraint</w:t>
             </w:r>
           </w:p>
         </w:tc>
@@ -21779,12 +20660,6 @@
         </w:tc>
       </w:tr>
       <w:tr>
-        <w:tblPrEx>
-          <w:tblCellMar>
-            <w:top w:w="0" w:type="dxa"/>
-            <w:bottom w:w="0" w:type="dxa"/>
-          </w:tblCellMar>
-        </w:tblPrEx>
         <w:trPr>
           <w:cantSplit/>
         </w:trPr>
@@ -21908,12 +20783,6 @@
         </w:tc>
       </w:tr>
       <w:tr>
-        <w:tblPrEx>
-          <w:tblCellMar>
-            <w:top w:w="0" w:type="dxa"/>
-            <w:bottom w:w="0" w:type="dxa"/>
-          </w:tblCellMar>
-        </w:tblPrEx>
         <w:trPr>
           <w:cantSplit/>
         </w:trPr>
@@ -22037,12 +20906,6 @@
         </w:tc>
       </w:tr>
       <w:tr>
-        <w:tblPrEx>
-          <w:tblCellMar>
-            <w:top w:w="0" w:type="dxa"/>
-            <w:bottom w:w="0" w:type="dxa"/>
-          </w:tblCellMar>
-        </w:tblPrEx>
         <w:trPr>
           <w:cantSplit/>
         </w:trPr>
@@ -22119,10 +20982,7 @@
               <w:pStyle w:val="NoSpacing"/>
             </w:pPr>
             <w:r>
-              <w:t>The current user accounts file must end with a special user named “</w:t>
-            </w:r>
-            <w:r>
-              <w:t>END” with an empty user type and empty credit field.</w:t>
+              <w:t>The current user accounts file must end with a special user named “END” with an empty user type and empty credit field.</w:t>
             </w:r>
           </w:p>
         </w:tc>
@@ -22169,12 +21029,6 @@
         </w:tc>
       </w:tr>
       <w:tr>
-        <w:tblPrEx>
-          <w:tblCellMar>
-            <w:top w:w="0" w:type="dxa"/>
-            <w:bottom w:w="0" w:type="dxa"/>
-          </w:tblCellMar>
-        </w:tblPrEx>
         <w:trPr>
           <w:cantSplit/>
         </w:trPr>
@@ -22252,10 +21106,7 @@
               <w:pStyle w:val="NoSpacing"/>
             </w:pPr>
             <w:r>
-              <w:t>The d</w:t>
-            </w:r>
-            <w:r>
-              <w:t>aily transaction, current user accounts, and available tickets files must be provided as command line arguments at program start.</w:t>
+              <w:t>The daily transaction, current user accounts, and available tickets files must be provided as command line arguments at program start.</w:t>
             </w:r>
           </w:p>
         </w:tc>
@@ -22308,12 +21159,6 @@
         </w:tc>
       </w:tr>
       <w:tr>
-        <w:tblPrEx>
-          <w:tblCellMar>
-            <w:top w:w="0" w:type="dxa"/>
-            <w:bottom w:w="0" w:type="dxa"/>
-          </w:tblCellMar>
-        </w:tblPrEx>
         <w:trPr>
           <w:cantSplit/>
         </w:trPr>
@@ -22462,12 +21307,6 @@
         </w:tc>
       </w:tr>
       <w:tr>
-        <w:tblPrEx>
-          <w:tblCellMar>
-            <w:top w:w="0" w:type="dxa"/>
-            <w:bottom w:w="0" w:type="dxa"/>
-          </w:tblCellMar>
-        </w:tblPrEx>
         <w:trPr>
           <w:cantSplit/>
         </w:trPr>
@@ -22544,10 +21383,7 @@
               <w:pStyle w:val="NoSpacing"/>
             </w:pPr>
             <w:r>
-              <w:t>The front-en</w:t>
-            </w:r>
-            <w:r>
-              <w:t>d application must read the Available Tickets file during startup execution.</w:t>
+              <w:t>The front-end application must read the Available Tickets file during startup execution.</w:t>
             </w:r>
           </w:p>
           <w:p>
@@ -22613,12 +21449,6 @@
         </w:tc>
       </w:tr>
       <w:tr>
-        <w:tblPrEx>
-          <w:tblCellMar>
-            <w:top w:w="0" w:type="dxa"/>
-            <w:bottom w:w="0" w:type="dxa"/>
-          </w:tblCellMar>
-        </w:tblPrEx>
         <w:trPr>
           <w:cantSplit/>
         </w:trPr>
@@ -22637,6 +21467,7 @@
               <w:pStyle w:val="NoSpacing"/>
               <w:jc w:val="center"/>
             </w:pPr>
+            <w:bookmarkStart w:id="1" w:name="_GoBack"/>
             <w:r>
               <w:t>21</w:t>
             </w:r>
@@ -22756,6 +21587,248 @@
             </w:r>
             <w:r>
               <w:t xml:space="preserve"> 21</w:t>
+            </w:r>
+          </w:p>
+        </w:tc>
+      </w:tr>
+      <w:bookmarkEnd w:id="1"/>
+      <w:tr>
+        <w:trPr>
+          <w:cantSplit/>
+        </w:trPr>
+        <w:tc>
+          <w:tcPr>
+            <w:tcW w:w="0" w:type="auto"/>
+            <w:tcMar>
+              <w:top w:w="100" w:type="dxa"/>
+              <w:left w:w="100" w:type="dxa"/>
+              <w:bottom w:w="100" w:type="dxa"/>
+              <w:right w:w="100" w:type="dxa"/>
+            </w:tcMar>
+          </w:tcPr>
+          <w:p>
+            <w:pPr>
+              <w:pStyle w:val="NoSpacing"/>
+              <w:jc w:val="center"/>
+            </w:pPr>
+            <w:r>
+              <w:t>22</w:t>
+            </w:r>
+          </w:p>
+        </w:tc>
+        <w:tc>
+          <w:tcPr>
+            <w:tcW w:w="0" w:type="auto"/>
+            <w:tcMar>
+              <w:top w:w="100" w:type="dxa"/>
+              <w:left w:w="100" w:type="dxa"/>
+              <w:bottom w:w="100" w:type="dxa"/>
+              <w:right w:w="100" w:type="dxa"/>
+            </w:tcMar>
+          </w:tcPr>
+          <w:p>
+            <w:pPr>
+              <w:pStyle w:val="NoSpacing"/>
+            </w:pPr>
+            <w:r>
+              <w:t>Front End Application Termination</w:t>
+            </w:r>
+          </w:p>
+        </w:tc>
+        <w:tc>
+          <w:tcPr>
+            <w:tcW w:w="0" w:type="auto"/>
+            <w:tcMar>
+              <w:top w:w="100" w:type="dxa"/>
+              <w:left w:w="100" w:type="dxa"/>
+              <w:bottom w:w="100" w:type="dxa"/>
+              <w:right w:w="100" w:type="dxa"/>
+            </w:tcMar>
+          </w:tcPr>
+          <w:p>
+            <w:pPr>
+              <w:pStyle w:val="NoSpacing"/>
+            </w:pPr>
+            <w:r>
+              <w:t>Functional</w:t>
+            </w:r>
+          </w:p>
+        </w:tc>
+        <w:tc>
+          <w:tcPr>
+            <w:tcW w:w="0" w:type="auto"/>
+            <w:tcMar>
+              <w:top w:w="100" w:type="dxa"/>
+              <w:left w:w="100" w:type="dxa"/>
+              <w:bottom w:w="100" w:type="dxa"/>
+              <w:right w:w="100" w:type="dxa"/>
+            </w:tcMar>
+          </w:tcPr>
+          <w:p>
+            <w:pPr>
+              <w:pStyle w:val="NoSpacing"/>
+            </w:pPr>
+            <w:r>
+              <w:t>The front-end application must terminate when the quit command has been executed.</w:t>
+            </w:r>
+          </w:p>
+        </w:tc>
+        <w:tc>
+          <w:tcPr>
+            <w:tcW w:w="2794" w:type="dxa"/>
+            <w:tcMar>
+              <w:top w:w="100" w:type="dxa"/>
+              <w:left w:w="100" w:type="dxa"/>
+              <w:bottom w:w="100" w:type="dxa"/>
+              <w:right w:w="100" w:type="dxa"/>
+            </w:tcMar>
+          </w:tcPr>
+          <w:p>
+            <w:pPr>
+              <w:pStyle w:val="NoSpacing"/>
+            </w:pPr>
+          </w:p>
+        </w:tc>
+        <w:tc>
+          <w:tcPr>
+            <w:tcW w:w="0" w:type="auto"/>
+            <w:tcMar>
+              <w:top w:w="100" w:type="dxa"/>
+              <w:left w:w="100" w:type="dxa"/>
+              <w:bottom w:w="100" w:type="dxa"/>
+              <w:right w:w="100" w:type="dxa"/>
+            </w:tcMar>
+          </w:tcPr>
+          <w:p>
+            <w:pPr>
+              <w:pStyle w:val="NoSpacing"/>
+            </w:pPr>
+            <w:r>
+              <w:t>Appendix A Table 1 Item</w:t>
+            </w:r>
+            <w:r>
+              <w:t xml:space="preserve"> 25</w:t>
+            </w:r>
+          </w:p>
+        </w:tc>
+      </w:tr>
+      <w:tr>
+        <w:trPr>
+          <w:cantSplit/>
+        </w:trPr>
+        <w:tc>
+          <w:tcPr>
+            <w:tcW w:w="0" w:type="auto"/>
+            <w:tcMar>
+              <w:top w:w="100" w:type="dxa"/>
+              <w:left w:w="100" w:type="dxa"/>
+              <w:bottom w:w="100" w:type="dxa"/>
+              <w:right w:w="100" w:type="dxa"/>
+            </w:tcMar>
+          </w:tcPr>
+          <w:p>
+            <w:pPr>
+              <w:pStyle w:val="NoSpacing"/>
+              <w:jc w:val="center"/>
+            </w:pPr>
+            <w:r>
+              <w:lastRenderedPageBreak/>
+              <w:t>22.1</w:t>
+            </w:r>
+          </w:p>
+        </w:tc>
+        <w:tc>
+          <w:tcPr>
+            <w:tcW w:w="0" w:type="auto"/>
+            <w:tcMar>
+              <w:top w:w="100" w:type="dxa"/>
+              <w:left w:w="100" w:type="dxa"/>
+              <w:bottom w:w="100" w:type="dxa"/>
+              <w:right w:w="100" w:type="dxa"/>
+            </w:tcMar>
+          </w:tcPr>
+          <w:p>
+            <w:pPr>
+              <w:pStyle w:val="NoSpacing"/>
+            </w:pPr>
+            <w:r>
+              <w:t>User Session Ended Constraint</w:t>
+            </w:r>
+          </w:p>
+        </w:tc>
+        <w:tc>
+          <w:tcPr>
+            <w:tcW w:w="0" w:type="auto"/>
+            <w:tcMar>
+              <w:top w:w="100" w:type="dxa"/>
+              <w:left w:w="100" w:type="dxa"/>
+              <w:bottom w:w="100" w:type="dxa"/>
+              <w:right w:w="100" w:type="dxa"/>
+            </w:tcMar>
+          </w:tcPr>
+          <w:p>
+            <w:pPr>
+              <w:pStyle w:val="NoSpacing"/>
+            </w:pPr>
+            <w:r>
+              <w:t>Functional</w:t>
+            </w:r>
+          </w:p>
+        </w:tc>
+        <w:tc>
+          <w:tcPr>
+            <w:tcW w:w="0" w:type="auto"/>
+            <w:tcMar>
+              <w:top w:w="100" w:type="dxa"/>
+              <w:left w:w="100" w:type="dxa"/>
+              <w:bottom w:w="100" w:type="dxa"/>
+              <w:right w:w="100" w:type="dxa"/>
+            </w:tcMar>
+          </w:tcPr>
+          <w:p>
+            <w:pPr>
+              <w:pStyle w:val="NoSpacing"/>
+            </w:pPr>
+            <w:r>
+              <w:t>The front end session must have ended—no user must be logged into the system.</w:t>
+            </w:r>
+          </w:p>
+        </w:tc>
+        <w:tc>
+          <w:tcPr>
+            <w:tcW w:w="2794" w:type="dxa"/>
+            <w:tcMar>
+              <w:top w:w="100" w:type="dxa"/>
+              <w:left w:w="100" w:type="dxa"/>
+              <w:bottom w:w="100" w:type="dxa"/>
+              <w:right w:w="100" w:type="dxa"/>
+            </w:tcMar>
+          </w:tcPr>
+          <w:p>
+            <w:pPr>
+              <w:pStyle w:val="NoSpacing"/>
+            </w:pPr>
+          </w:p>
+        </w:tc>
+        <w:tc>
+          <w:tcPr>
+            <w:tcW w:w="0" w:type="auto"/>
+            <w:tcMar>
+              <w:top w:w="100" w:type="dxa"/>
+              <w:left w:w="100" w:type="dxa"/>
+              <w:bottom w:w="100" w:type="dxa"/>
+              <w:right w:w="100" w:type="dxa"/>
+            </w:tcMar>
+          </w:tcPr>
+          <w:p>
+            <w:pPr>
+              <w:pStyle w:val="NoSpacing"/>
+            </w:pPr>
+            <w:r>
+              <w:t>Appendix A Table 1 Item</w:t>
+            </w:r>
+            <w:r>
+              <w:t xml:space="preserve"> 25</w:t>
             </w:r>
           </w:p>
         </w:tc>
@@ -22763,7 +21836,7 @@
     </w:tbl>
     <w:p>
       <w:pPr>
-        <w:pStyle w:val="normal0"/>
+        <w:pStyle w:val="Normal1"/>
       </w:pPr>
     </w:p>
     <w:sectPr>
@@ -22776,7 +21849,7 @@
 </file>
 
 <file path=word/styles.xml><?xml version="1.0" encoding="utf-8"?>
-<w:styles xmlns:r="http://schemas.openxmlformats.org/officeDocument/2006/relationships" xmlns:w="http://schemas.openxmlformats.org/wordprocessingml/2006/main">
+<w:styles xmlns:mc="http://schemas.openxmlformats.org/markup-compatibility/2006" xmlns:r="http://schemas.openxmlformats.org/officeDocument/2006/relationships" xmlns:w="http://schemas.openxmlformats.org/wordprocessingml/2006/main" xmlns:w14="http://schemas.microsoft.com/office/word/2010/wordml" mc:Ignorable="w14">
   <w:docDefaults>
     <w:rPrDefault>
       <w:rPr>
@@ -22938,8 +22011,8 @@
   </w:style>
   <w:style w:type="paragraph" w:styleId="Heading1">
     <w:name w:val="heading 1"/>
-    <w:basedOn w:val="normal0"/>
-    <w:next w:val="normal0"/>
+    <w:basedOn w:val="Normal1"/>
+    <w:next w:val="Normal1"/>
     <w:uiPriority w:val="9"/>
     <w:qFormat/>
     <w:rsid w:val="0019510D"/>
@@ -22960,8 +22033,8 @@
   </w:style>
   <w:style w:type="paragraph" w:styleId="Heading2">
     <w:name w:val="heading 2"/>
-    <w:basedOn w:val="normal0"/>
-    <w:next w:val="normal0"/>
+    <w:basedOn w:val="Normal1"/>
+    <w:next w:val="Normal1"/>
     <w:uiPriority w:val="9"/>
     <w:semiHidden/>
     <w:unhideWhenUsed/>
@@ -22984,8 +22057,8 @@
   </w:style>
   <w:style w:type="paragraph" w:styleId="Heading3">
     <w:name w:val="heading 3"/>
-    <w:basedOn w:val="normal0"/>
-    <w:next w:val="normal0"/>
+    <w:basedOn w:val="Normal1"/>
+    <w:next w:val="Normal1"/>
     <w:uiPriority w:val="9"/>
     <w:semiHidden/>
     <w:unhideWhenUsed/>
@@ -23006,8 +22079,8 @@
   </w:style>
   <w:style w:type="paragraph" w:styleId="Heading4">
     <w:name w:val="heading 4"/>
-    <w:basedOn w:val="normal0"/>
-    <w:next w:val="normal0"/>
+    <w:basedOn w:val="Normal1"/>
+    <w:next w:val="Normal1"/>
     <w:uiPriority w:val="9"/>
     <w:semiHidden/>
     <w:unhideWhenUsed/>
@@ -23030,8 +22103,8 @@
   </w:style>
   <w:style w:type="paragraph" w:styleId="Heading5">
     <w:name w:val="heading 5"/>
-    <w:basedOn w:val="normal0"/>
-    <w:next w:val="normal0"/>
+    <w:basedOn w:val="Normal1"/>
+    <w:next w:val="Normal1"/>
     <w:uiPriority w:val="9"/>
     <w:semiHidden/>
     <w:unhideWhenUsed/>
@@ -23050,8 +22123,8 @@
   </w:style>
   <w:style w:type="paragraph" w:styleId="Heading6">
     <w:name w:val="heading 6"/>
-    <w:basedOn w:val="normal0"/>
-    <w:next w:val="normal0"/>
+    <w:basedOn w:val="Normal1"/>
+    <w:next w:val="Normal1"/>
     <w:uiPriority w:val="9"/>
     <w:semiHidden/>
     <w:unhideWhenUsed/>
@@ -23081,7 +22154,6 @@
     <w:uiPriority w:val="99"/>
     <w:semiHidden/>
     <w:unhideWhenUsed/>
-    <w:qFormat/>
     <w:tblPr>
       <w:tblInd w:w="0" w:type="dxa"/>
       <w:tblCellMar>
@@ -23098,8 +22170,8 @@
     <w:semiHidden/>
     <w:unhideWhenUsed/>
   </w:style>
-  <w:style w:type="paragraph" w:customStyle="1" w:styleId="normal0">
-    <w:name w:val="normal"/>
+  <w:style w:type="paragraph" w:customStyle="1" w:styleId="Normal1">
+    <w:name w:val="Normal1"/>
     <w:rsid w:val="0019510D"/>
     <w:pPr>
       <w:spacing w:after="0"/>
@@ -23111,8 +22183,8 @@
   </w:style>
   <w:style w:type="paragraph" w:styleId="Title">
     <w:name w:val="Title"/>
-    <w:basedOn w:val="normal0"/>
-    <w:next w:val="normal0"/>
+    <w:basedOn w:val="Normal1"/>
+    <w:next w:val="Normal1"/>
     <w:uiPriority w:val="10"/>
     <w:qFormat/>
     <w:rsid w:val="0019510D"/>
@@ -23134,8 +22206,8 @@
   </w:style>
   <w:style w:type="paragraph" w:styleId="Subtitle">
     <w:name w:val="Subtitle"/>
-    <w:basedOn w:val="normal0"/>
-    <w:next w:val="normal0"/>
+    <w:basedOn w:val="Normal1"/>
+    <w:next w:val="Normal1"/>
     <w:uiPriority w:val="11"/>
     <w:qFormat/>
     <w:rsid w:val="0019510D"/>
@@ -23163,6 +22235,196 @@
     <w:pPr>
       <w:spacing w:after="0" w:line="240" w:lineRule="auto"/>
     </w:pPr>
+  </w:style>
+</w:styles>
+</file>
+
+<file path=word/stylesWithEffects.xml><?xml version="1.0" encoding="utf-8"?>
+<w:styles xmlns:wpc="http://schemas.microsoft.com/office/word/2010/wordprocessingCanvas" xmlns:mc="http://schemas.openxmlformats.org/markup-compatibility/2006" xmlns:o="urn:schemas-microsoft-com:office:office" xmlns:r="http://schemas.openxmlformats.org/officeDocument/2006/relationships" xmlns:m="http://schemas.openxmlformats.org/officeDocument/2006/math" xmlns:v="urn:schemas-microsoft-com:vml" xmlns:wp14="http://schemas.microsoft.com/office/word/2010/wordprocessingDrawing" xmlns:wp="http://schemas.openxmlformats.org/drawingml/2006/wordprocessingDrawing" xmlns:w10="urn:schemas-microsoft-com:office:word" xmlns:w="http://schemas.openxmlformats.org/wordprocessingml/2006/main" xmlns:w14="http://schemas.microsoft.com/office/word/2010/wordml" xmlns:wpg="http://schemas.microsoft.com/office/word/2010/wordprocessingGroup" xmlns:wpi="http://schemas.microsoft.com/office/word/2010/wordprocessingInk" xmlns:wne="http://schemas.microsoft.com/office/word/2006/wordml" xmlns:wps="http://schemas.microsoft.com/office/word/2010/wordprocessingShape" mc:Ignorable="w14 wp14">
+  <w:docDefaults>
+    <w:rPrDefault>
+      <w:rPr>
+        <w:rFonts w:asciiTheme="minorHAnsi" w:eastAsiaTheme="minorEastAsia" w:hAnsiTheme="minorHAnsi" w:cstheme="minorBidi"/>
+        <w:sz w:val="22"/>
+        <w:szCs w:val="22"/>
+        <w:lang w:val="en-CA" w:eastAsia="en-CA" w:bidi="ar-SA"/>
+      </w:rPr>
+    </w:rPrDefault>
+    <w:pPrDefault>
+      <w:pPr>
+        <w:spacing w:after="200" w:line="276" w:lineRule="auto"/>
+      </w:pPr>
+    </w:pPrDefault>
+  </w:docDefaults>
+  <w:latentStyles w:defLockedState="0" w:defUIPriority="99" w:defSemiHidden="1" w:defUnhideWhenUsed="1" w:defQFormat="0" w:count="267">
+    <w:lsdException w:name="Normal" w:semiHidden="0" w:uiPriority="0" w:unhideWhenUsed="0" w:qFormat="1"/>
+    <w:lsdException w:name="heading 1" w:semiHidden="0" w:uiPriority="9" w:unhideWhenUsed="0" w:qFormat="1"/>
+    <w:lsdException w:name="heading 2" w:uiPriority="9" w:qFormat="1"/>
+    <w:lsdException w:name="heading 3" w:uiPriority="9" w:qFormat="1"/>
+    <w:lsdException w:name="heading 4" w:uiPriority="9" w:qFormat="1"/>
+    <w:lsdException w:name="heading 5" w:uiPriority="9" w:qFormat="1"/>
+    <w:lsdException w:name="heading 6" w:uiPriority="9" w:qFormat="1"/>
+    <w:lsdException w:name="heading 7" w:uiPriority="9" w:qFormat="1"/>
+    <w:lsdException w:name="heading 8" w:uiPriority="9" w:qFormat="1"/>
+    <w:lsdException w:name="heading 9" w:uiPriority="9" w:qFormat="1"/>
+    <w:lsdException w:name="toc 1" w:uiPriority="39"/>
+    <w:lsdException w:name="toc 2" w:uiPriority="39"/>
+    <w:lsdException w:name="toc 3" w:uiPriority="39"/>
+    <w:lsdException w:name="toc 4" w:uiPriority="39"/>
+    <w:lsdException w:name="toc 5" w:uiPriority="39"/>
+    <w:lsdException w:name="toc 6" w:uiPriority="39"/>
+    <w:lsdException w:name="toc 7" w:uiPriority="39"/>
+    <w:lsdException w:name="toc 8" w:uiPriority="39"/>
+    <w:lsdException w:name="toc 9" w:uiPriority="39"/>
+    <w:lsdException w:name="caption" w:uiPriority="35" w:qFormat="1"/>
+    <w:lsdException w:name="Title" w:semiHidden="0" w:uiPriority="10" w:unhideWhenUsed="0" w:qFormat="1"/>
+    <w:lsdException w:name="Default Paragraph Font" w:uiPriority="1"/>
+    <w:lsdException w:name="Subtitle" w:semiHidden="0" w:uiPriority="11" w:unhideWhenUsed="0" w:qFormat="1"/>
+    <w:lsdException w:name="Strong" w:semiHidden="0" w:uiPriority="22" w:unhideWhenUsed="0" w:qFormat="1"/>
+    <w:lsdException w:name="Emphasis" w:semiHidden="0" w:uiPriority="20" w:unhideWhenUsed="0" w:qFormat="1"/>
+    <w:lsdException w:name="Table Grid" w:semiHidden="0" w:uiPriority="59" w:unhideWhenUsed="0"/>
+    <w:lsdException w:name="Placeholder Text" w:unhideWhenUsed="0"/>
+    <w:lsdException w:name="No Spacing" w:semiHidden="0" w:uiPriority="1" w:unhideWhenUsed="0" w:qFormat="1"/>
+    <w:lsdException w:name="Light Shading" w:semiHidden="0" w:uiPriority="60" w:unhideWhenUsed="0"/>
+    <w:lsdException w:name="Light List" w:semiHidden="0" w:uiPriority="61" w:unhideWhenUsed="0"/>
+    <w:lsdException w:name="Light Grid" w:semiHidden="0" w:uiPriority="62" w:unhideWhenUsed="0"/>
+    <w:lsdException w:name="Medium Shading 1" w:semiHidden="0" w:uiPriority="63" w:unhideWhenUsed="0"/>
+    <w:lsdException w:name="Medium Shading 2" w:semiHidden="0" w:uiPriority="64" w:unhideWhenUsed="0"/>
+    <w:lsdException w:name="Medium List 1" w:semiHidden="0" w:uiPriority="65" w:unhideWhenUsed="0"/>
+    <w:lsdException w:name="Medium List 2" w:semiHidden="0" w:uiPriority="66" w:unhideWhenUsed="0"/>
+    <w:lsdException w:name="Medium Grid 1" w:semiHidden="0" w:uiPriority="67" w:unhideWhenUsed="0"/>
+    <w:lsdException w:name="Medium Grid 2" w:semiHidden="0" w:uiPriority="68" w:unhideWhenUsed="0"/>
+    <w:lsdException w:name="Medium Grid 3" w:semiHidden="0" w:uiPriority="69" w:unhideWhenUsed="0"/>
+    <w:lsdException w:name="Dark List" w:semiHidden="0" w:uiPriority="70" w:unhideWhenUsed="0"/>
+    <w:lsdException w:name="Colorful Shading" w:semiHidden="0" w:uiPriority="71" w:unhideWhenUsed="0"/>
+    <w:lsdException w:name="Colorful List" w:semiHidden="0" w:uiPriority="72" w:unhideWhenUsed="0"/>
+    <w:lsdException w:name="Colorful Grid" w:semiHidden="0" w:uiPriority="73" w:unhideWhenUsed="0"/>
+    <w:lsdException w:name="Light Shading Accent 1" w:semiHidden="0" w:uiPriority="60" w:unhideWhenUsed="0"/>
+    <w:lsdException w:name="Light List Accent 1" w:semiHidden="0" w:uiPriority="61" w:unhideWhenUsed="0"/>
+    <w:lsdException w:name="Light Grid Accent 1" w:semiHidden="0" w:uiPriority="62" w:unhideWhenUsed="0"/>
+    <w:lsdException w:name="Medium Shading 1 Accent 1" w:semiHidden="0" w:uiPriority="63" w:unhideWhenUsed="0"/>
+    <w:lsdException w:name="Medium Shading 2 Accent 1" w:semiHidden="0" w:uiPriority="64" w:unhideWhenUsed="0"/>
+    <w:lsdException w:name="Medium List 1 Accent 1" w:semiHidden="0" w:uiPriority="65" w:unhideWhenUsed="0"/>
+    <w:lsdException w:name="Revision" w:unhideWhenUsed="0"/>
+    <w:lsdException w:name="List Paragraph" w:semiHidden="0" w:uiPriority="34" w:unhideWhenUsed="0" w:qFormat="1"/>
+    <w:lsdException w:name="Quote" w:semiHidden="0" w:uiPriority="29" w:unhideWhenUsed="0" w:qFormat="1"/>
+    <w:lsdException w:name="Intense Quote" w:semiHidden="0" w:uiPriority="30" w:unhideWhenUsed="0" w:qFormat="1"/>
+    <w:lsdException w:name="Medium List 2 Accent 1" w:semiHidden="0" w:uiPriority="66" w:unhideWhenUsed="0"/>
+    <w:lsdException w:name="Medium Grid 1 Accent 1" w:semiHidden="0" w:uiPriority="67" w:unhideWhenUsed="0"/>
+    <w:lsdException w:name="Medium Grid 2 Accent 1" w:semiHidden="0" w:uiPriority="68" w:unhideWhenUsed="0"/>
+    <w:lsdException w:name="Medium Grid 3 Accent 1" w:semiHidden="0" w:uiPriority="69" w:unhideWhenUsed="0"/>
+    <w:lsdException w:name="Dark List Accent 1" w:semiHidden="0" w:uiPriority="70" w:unhideWhenUsed="0"/>
+    <w:lsdException w:name="Colorful Shading Accent 1" w:semiHidden="0" w:uiPriority="71" w:unhideWhenUsed="0"/>
+    <w:lsdException w:name="Colorful List Accent 1" w:semiHidden="0" w:uiPriority="72" w:unhideWhenUsed="0"/>
+    <w:lsdException w:name="Colorful Grid Accent 1" w:semiHidden="0" w:uiPriority="73" w:unhideWhenUsed="0"/>
+    <w:lsdException w:name="Light Shading Accent 2" w:semiHidden="0" w:uiPriority="60" w:unhideWhenUsed="0"/>
+    <w:lsdException w:name="Light List Accent 2" w:semiHidden="0" w:uiPriority="61" w:unhideWhenUsed="0"/>
+    <w:lsdException w:name="Light Grid Accent 2" w:semiHidden="0" w:uiPriority="62" w:unhideWhenUsed="0"/>
+    <w:lsdException w:name="Medium Shading 1 Accent 2" w:semiHidden="0" w:uiPriority="63" w:unhideWhenUsed="0"/>
+    <w:lsdException w:name="Medium Shading 2 Accent 2" w:semiHidden="0" w:uiPriority="64" w:unhideWhenUsed="0"/>
+    <w:lsdException w:name="Medium List 1 Accent 2" w:semiHidden="0" w:uiPriority="65" w:unhideWhenUsed="0"/>
+    <w:lsdException w:name="Medium List 2 Accent 2" w:semiHidden="0" w:uiPriority="66" w:unhideWhenUsed="0"/>
+    <w:lsdException w:name="Medium Grid 1 Accent 2" w:semiHidden="0" w:uiPriority="67" w:unhideWhenUsed="0"/>
+    <w:lsdException w:name="Medium Grid 2 Accent 2" w:semiHidden="0" w:uiPriority="68" w:unhideWhenUsed="0"/>
+    <w:lsdException w:name="Medium Grid 3 Accent 2" w:semiHidden="0" w:uiPriority="69" w:unhideWhenUsed="0"/>
+    <w:lsdException w:name="Dark List Accent 2" w:semiHidden="0" w:uiPriority="70" w:unhideWhenUsed="0"/>
+    <w:lsdException w:name="Colorful Shading Accent 2" w:semiHidden="0" w:uiPriority="71" w:unhideWhenUsed="0"/>
+    <w:lsdException w:name="Colorful List Accent 2" w:semiHidden="0" w:uiPriority="72" w:unhideWhenUsed="0"/>
+    <w:lsdException w:name="Colorful Grid Accent 2" w:semiHidden="0" w:uiPriority="73" w:unhideWhenUsed="0"/>
+    <w:lsdException w:name="Light Shading Accent 3" w:semiHidden="0" w:uiPriority="60" w:unhideWhenUsed="0"/>
+    <w:lsdException w:name="Light List Accent 3" w:semiHidden="0" w:uiPriority="61" w:unhideWhenUsed="0"/>
+    <w:lsdException w:name="Light Grid Accent 3" w:semiHidden="0" w:uiPriority="62" w:unhideWhenUsed="0"/>
+    <w:lsdException w:name="Medium Shading 1 Accent 3" w:semiHidden="0" w:uiPriority="63" w:unhideWhenUsed="0"/>
+    <w:lsdException w:name="Medium Shading 2 Accent 3" w:semiHidden="0" w:uiPriority="64" w:unhideWhenUsed="0"/>
+    <w:lsdException w:name="Medium List 1 Accent 3" w:semiHidden="0" w:uiPriority="65" w:unhideWhenUsed="0"/>
+    <w:lsdException w:name="Medium List 2 Accent 3" w:semiHidden="0" w:uiPriority="66" w:unhideWhenUsed="0"/>
+    <w:lsdException w:name="Medium Grid 1 Accent 3" w:semiHidden="0" w:uiPriority="67" w:unhideWhenUsed="0"/>
+    <w:lsdException w:name="Medium Grid 2 Accent 3" w:semiHidden="0" w:uiPriority="68" w:unhideWhenUsed="0"/>
+    <w:lsdException w:name="Medium Grid 3 Accent 3" w:semiHidden="0" w:uiPriority="69" w:unhideWhenUsed="0"/>
+    <w:lsdException w:name="Dark List Accent 3" w:semiHidden="0" w:uiPriority="70" w:unhideWhenUsed="0"/>
+    <w:lsdException w:name="Colorful Shading Accent 3" w:semiHidden="0" w:uiPriority="71" w:unhideWhenUsed="0"/>
+    <w:lsdException w:name="Colorful List Accent 3" w:semiHidden="0" w:uiPriority="72" w:unhideWhenUsed="0"/>
+    <w:lsdException w:name="Colorful Grid Accent 3" w:semiHidden="0" w:uiPriority="73" w:unhideWhenUsed="0"/>
+    <w:lsdException w:name="Light Shading Accent 4" w:semiHidden="0" w:uiPriority="60" w:unhideWhenUsed="0"/>
+    <w:lsdException w:name="Light List Accent 4" w:semiHidden="0" w:uiPriority="61" w:unhideWhenUsed="0"/>
+    <w:lsdException w:name="Light Grid Accent 4" w:semiHidden="0" w:uiPriority="62" w:unhideWhenUsed="0"/>
+    <w:lsdException w:name="Medium Shading 1 Accent 4" w:semiHidden="0" w:uiPriority="63" w:unhideWhenUsed="0"/>
+    <w:lsdException w:name="Medium Shading 2 Accent 4" w:semiHidden="0" w:uiPriority="64" w:unhideWhenUsed="0"/>
+    <w:lsdException w:name="Medium List 1 Accent 4" w:semiHidden="0" w:uiPriority="65" w:unhideWhenUsed="0"/>
+    <w:lsdException w:name="Medium List 2 Accent 4" w:semiHidden="0" w:uiPriority="66" w:unhideWhenUsed="0"/>
+    <w:lsdException w:name="Medium Grid 1 Accent 4" w:semiHidden="0" w:uiPriority="67" w:unhideWhenUsed="0"/>
+    <w:lsdException w:name="Medium Grid 2 Accent 4" w:semiHidden="0" w:uiPriority="68" w:unhideWhenUsed="0"/>
+    <w:lsdException w:name="Medium Grid 3 Accent 4" w:semiHidden="0" w:uiPriority="69" w:unhideWhenUsed="0"/>
+    <w:lsdException w:name="Dark List Accent 4" w:semiHidden="0" w:uiPriority="70" w:unhideWhenUsed="0"/>
+    <w:lsdException w:name="Colorful Shading Accent 4" w:semiHidden="0" w:uiPriority="71" w:unhideWhenUsed="0"/>
+    <w:lsdException w:name="Colorful List Accent 4" w:semiHidden="0" w:uiPriority="72" w:unhideWhenUsed="0"/>
+    <w:lsdException w:name="Colorful Grid Accent 4" w:semiHidden="0" w:uiPriority="73" w:unhideWhenUsed="0"/>
+    <w:lsdException w:name="Light Shading Accent 5" w:semiHidden="0" w:uiPriority="60" w:unhideWhenUsed="0"/>
+    <w:lsdException w:name="Light List Accent 5" w:semiHidden="0" w:uiPriority="61" w:unhideWhenUsed="0"/>
+    <w:lsdException w:name="Light Grid Accent 5" w:semiHidden="0" w:uiPriority="62" w:unhideWhenUsed="0"/>
+    <w:lsdException w:name="Medium Shading 1 Accent 5" w:semiHidden="0" w:uiPriority="63" w:unhideWhenUsed="0"/>
+    <w:lsdException w:name="Medium Shading 2 Accent 5" w:semiHidden="0" w:uiPriority="64" w:unhideWhenUsed="0"/>
+    <w:lsdException w:name="Medium List 1 Accent 5" w:semiHidden="0" w:uiPriority="65" w:unhideWhenUsed="0"/>
+    <w:lsdException w:name="Medium List 2 Accent 5" w:semiHidden="0" w:uiPriority="66" w:unhideWhenUsed="0"/>
+    <w:lsdException w:name="Medium Grid 1 Accent 5" w:semiHidden="0" w:uiPriority="67" w:unhideWhenUsed="0"/>
+    <w:lsdException w:name="Medium Grid 2 Accent 5" w:semiHidden="0" w:uiPriority="68" w:unhideWhenUsed="0"/>
+    <w:lsdException w:name="Medium Grid 3 Accent 5" w:semiHidden="0" w:uiPriority="69" w:unhideWhenUsed="0"/>
+    <w:lsdException w:name="Dark List Accent 5" w:semiHidden="0" w:uiPriority="70" w:unhideWhenUsed="0"/>
+    <w:lsdException w:name="Colorful Shading Accent 5" w:semiHidden="0" w:uiPriority="71" w:unhideWhenUsed="0"/>
+    <w:lsdException w:name="Colorful List Accent 5" w:semiHidden="0" w:uiPriority="72" w:unhideWhenUsed="0"/>
+    <w:lsdException w:name="Colorful Grid Accent 5" w:semiHidden="0" w:uiPriority="73" w:unhideWhenUsed="0"/>
+    <w:lsdException w:name="Light Shading Accent 6" w:semiHidden="0" w:uiPriority="60" w:unhideWhenUsed="0"/>
+    <w:lsdException w:name="Light List Accent 6" w:semiHidden="0" w:uiPriority="61" w:unhideWhenUsed="0"/>
+    <w:lsdException w:name="Light Grid Accent 6" w:semiHidden="0" w:uiPriority="62" w:unhideWhenUsed="0"/>
+    <w:lsdException w:name="Medium Shading 1 Accent 6" w:semiHidden="0" w:uiPriority="63" w:unhideWhenUsed="0"/>
+    <w:lsdException w:name="Medium Shading 2 Accent 6" w:semiHidden="0" w:uiPriority="64" w:unhideWhenUsed="0"/>
+    <w:lsdException w:name="Medium List 1 Accent 6" w:semiHidden="0" w:uiPriority="65" w:unhideWhenUsed="0"/>
+    <w:lsdException w:name="Medium List 2 Accent 6" w:semiHidden="0" w:uiPriority="66" w:unhideWhenUsed="0"/>
+    <w:lsdException w:name="Medium Grid 1 Accent 6" w:semiHidden="0" w:uiPriority="67" w:unhideWhenUsed="0"/>
+    <w:lsdException w:name="Medium Grid 2 Accent 6" w:semiHidden="0" w:uiPriority="68" w:unhideWhenUsed="0"/>
+    <w:lsdException w:name="Medium Grid 3 Accent 6" w:semiHidden="0" w:uiPriority="69" w:unhideWhenUsed="0"/>
+    <w:lsdException w:name="Dark List Accent 6" w:semiHidden="0" w:uiPriority="70" w:unhideWhenUsed="0"/>
+    <w:lsdException w:name="Colorful Shading Accent 6" w:semiHidden="0" w:uiPriority="71" w:unhideWhenUsed="0"/>
+    <w:lsdException w:name="Colorful List Accent 6" w:semiHidden="0" w:uiPriority="72" w:unhideWhenUsed="0"/>
+    <w:lsdException w:name="Colorful Grid Accent 6" w:semiHidden="0" w:uiPriority="73" w:unhideWhenUsed="0"/>
+    <w:lsdException w:name="Subtle Emphasis" w:semiHidden="0" w:uiPriority="19" w:unhideWhenUsed="0" w:qFormat="1"/>
+    <w:lsdException w:name="Intense Emphasis" w:semiHidden="0" w:uiPriority="21" w:unhideWhenUsed="0" w:qFormat="1"/>
+    <w:lsdException w:name="Subtle Reference" w:semiHidden="0" w:uiPriority="31" w:unhideWhenUsed="0" w:qFormat="1"/>
+    <w:lsdException w:name="Intense Reference" w:semiHidden="0" w:uiPriority="32" w:unhideWhenUsed="0" w:qFormat="1"/>
+    <w:lsdException w:name="Book Title" w:semiHidden="0" w:uiPriority="33" w:unhideWhenUsed="0" w:qFormat="1"/>
+    <w:lsdException w:name="Bibliography" w:uiPriority="37"/>
+    <w:lsdException w:name="TOC Heading" w:uiPriority="39" w:qFormat="1"/>
+  </w:latentStyles>
+  <w:style w:type="paragraph" w:default="1" w:styleId="Normal">
+    <w:name w:val="Normal"/>
+    <w:qFormat/>
+  </w:style>
+  <w:style w:type="character" w:default="1" w:styleId="DefaultParagraphFont">
+    <w:name w:val="Default Paragraph Font"/>
+    <w:uiPriority w:val="1"/>
+    <w:semiHidden/>
+    <w:unhideWhenUsed/>
+  </w:style>
+  <w:style w:type="table" w:default="1" w:styleId="TableNormal">
+    <w:name w:val="Normal Table"/>
+    <w:uiPriority w:val="99"/>
+    <w:semiHidden/>
+    <w:unhideWhenUsed/>
+    <w:tblPr>
+      <w:tblInd w:w="0" w:type="dxa"/>
+      <w:tblCellMar>
+        <w:top w:w="0" w:type="dxa"/>
+        <w:left w:w="108" w:type="dxa"/>
+        <w:bottom w:w="0" w:type="dxa"/>
+        <w:right w:w="108" w:type="dxa"/>
+      </w:tblCellMar>
+    </w:tblPr>
+  </w:style>
+  <w:style w:type="numbering" w:default="1" w:styleId="NoList">
+    <w:name w:val="No List"/>
+    <w:uiPriority w:val="99"/>
+    <w:semiHidden/>
+    <w:unhideWhenUsed/>
   </w:style>
 </w:styles>
 </file>
@@ -23455,7 +22717,7 @@
 </file>
 
 <file path=customXml/itemProps1.xml><?xml version="1.0" encoding="utf-8"?>
-<ds:datastoreItem xmlns:ds="http://schemas.openxmlformats.org/officeDocument/2006/customXml" ds:itemID="{9C5D631A-9E89-4484-821B-8B0278F0EBC1}">
+<ds:datastoreItem xmlns:ds="http://schemas.openxmlformats.org/officeDocument/2006/customXml" ds:itemID="{BA22199D-1B95-491A-AA58-AB6774C462B8}">
   <ds:schemaRefs>
     <ds:schemaRef ds:uri="http://schemas.openxmlformats.org/officeDocument/2006/bibliography"/>
   </ds:schemaRefs>

</xml_diff>

<commit_message>
added requirement and test for ticket sale rejection when the seller isn't selling the specified ticket.
</commit_message>
<xml_diff>
--- a/doc/Software Requirements Specification.docx
+++ b/doc/Software Requirements Specification.docx
@@ -7699,6 +7699,125 @@
               <w:jc w:val="center"/>
             </w:pPr>
             <w:r>
+              <w:t>10.4.3</w:t>
+            </w:r>
+          </w:p>
+        </w:tc>
+        <w:tc>
+          <w:tcPr>
+            <w:tcW w:w="0" w:type="auto"/>
+            <w:tcMar>
+              <w:top w:w="100" w:type="dxa"/>
+              <w:left w:w="100" w:type="dxa"/>
+              <w:bottom w:w="100" w:type="dxa"/>
+              <w:right w:w="100" w:type="dxa"/>
+            </w:tcMar>
+          </w:tcPr>
+          <w:p>
+            <w:pPr>
+              <w:pStyle w:val="NoSpacing"/>
+            </w:pPr>
+            <w:r>
+              <w:t>Seller Must Be Selling Ticket Constraint</w:t>
+            </w:r>
+          </w:p>
+        </w:tc>
+        <w:tc>
+          <w:tcPr>
+            <w:tcW w:w="0" w:type="auto"/>
+            <w:tcMar>
+              <w:top w:w="100" w:type="dxa"/>
+              <w:left w:w="100" w:type="dxa"/>
+              <w:bottom w:w="100" w:type="dxa"/>
+              <w:right w:w="100" w:type="dxa"/>
+            </w:tcMar>
+          </w:tcPr>
+          <w:p>
+            <w:pPr>
+              <w:pStyle w:val="NoSpacing"/>
+            </w:pPr>
+            <w:r>
+              <w:t>Functional</w:t>
+            </w:r>
+          </w:p>
+        </w:tc>
+        <w:tc>
+          <w:tcPr>
+            <w:tcW w:w="0" w:type="auto"/>
+            <w:tcMar>
+              <w:top w:w="100" w:type="dxa"/>
+              <w:left w:w="100" w:type="dxa"/>
+              <w:bottom w:w="100" w:type="dxa"/>
+              <w:right w:w="100" w:type="dxa"/>
+            </w:tcMar>
+          </w:tcPr>
+          <w:p>
+            <w:pPr>
+              <w:pStyle w:val="NoSpacing"/>
+            </w:pPr>
+            <w:r>
+              <w:t>The seller must be selling the ticket specified by a buyer in order for a transaction to take place.</w:t>
+            </w:r>
+          </w:p>
+        </w:tc>
+        <w:tc>
+          <w:tcPr>
+            <w:tcW w:w="2794" w:type="dxa"/>
+            <w:tcMar>
+              <w:top w:w="100" w:type="dxa"/>
+              <w:left w:w="100" w:type="dxa"/>
+              <w:bottom w:w="100" w:type="dxa"/>
+              <w:right w:w="100" w:type="dxa"/>
+            </w:tcMar>
+          </w:tcPr>
+          <w:p>
+            <w:pPr>
+              <w:pStyle w:val="NoSpacing"/>
+            </w:pPr>
+          </w:p>
+        </w:tc>
+        <w:tc>
+          <w:tcPr>
+            <w:tcW w:w="0" w:type="auto"/>
+            <w:tcMar>
+              <w:top w:w="100" w:type="dxa"/>
+              <w:left w:w="100" w:type="dxa"/>
+              <w:bottom w:w="100" w:type="dxa"/>
+              <w:right w:w="100" w:type="dxa"/>
+            </w:tcMar>
+          </w:tcPr>
+          <w:p>
+            <w:pPr>
+              <w:pStyle w:val="NoSpacing"/>
+            </w:pPr>
+            <w:r>
+              <w:t>Project Description, Page  5</w:t>
+            </w:r>
+            <w:bookmarkStart w:id="1" w:name="_GoBack"/>
+            <w:bookmarkEnd w:id="1"/>
+          </w:p>
+        </w:tc>
+      </w:tr>
+      <w:tr>
+        <w:trPr>
+          <w:cantSplit/>
+        </w:trPr>
+        <w:tc>
+          <w:tcPr>
+            <w:tcW w:w="0" w:type="auto"/>
+            <w:tcMar>
+              <w:top w:w="100" w:type="dxa"/>
+              <w:left w:w="100" w:type="dxa"/>
+              <w:bottom w:w="100" w:type="dxa"/>
+              <w:right w:w="100" w:type="dxa"/>
+            </w:tcMar>
+          </w:tcPr>
+          <w:p>
+            <w:pPr>
+              <w:pStyle w:val="NoSpacing"/>
+              <w:jc w:val="center"/>
+            </w:pPr>
+            <w:r>
               <w:t>10.5</w:t>
             </w:r>
           </w:p>
@@ -8220,6 +8339,7 @@
               <w:jc w:val="center"/>
             </w:pPr>
             <w:r>
+              <w:lastRenderedPageBreak/>
               <w:t>10.8</w:t>
             </w:r>
           </w:p>
@@ -8343,7 +8463,6 @@
               <w:jc w:val="center"/>
             </w:pPr>
             <w:r>
-              <w:lastRenderedPageBreak/>
               <w:t>10.9</w:t>
             </w:r>
           </w:p>
@@ -9216,6 +9335,7 @@
               <w:jc w:val="center"/>
             </w:pPr>
             <w:r>
+              <w:lastRenderedPageBreak/>
               <w:t>11.4</w:t>
             </w:r>
           </w:p>
@@ -9339,7 +9459,6 @@
               <w:jc w:val="center"/>
             </w:pPr>
             <w:r>
-              <w:lastRenderedPageBreak/>
               <w:t>11.4.1</w:t>
             </w:r>
           </w:p>
@@ -10235,6 +10354,7 @@
               <w:jc w:val="center"/>
             </w:pPr>
             <w:r>
+              <w:lastRenderedPageBreak/>
               <w:t>12.1.1</w:t>
             </w:r>
           </w:p>
@@ -10358,7 +10478,6 @@
               <w:jc w:val="center"/>
             </w:pPr>
             <w:r>
-              <w:lastRenderedPageBreak/>
               <w:t>12.1.2</w:t>
             </w:r>
           </w:p>
@@ -11131,6 +11250,7 @@
               <w:jc w:val="center"/>
             </w:pPr>
             <w:r>
+              <w:lastRenderedPageBreak/>
               <w:t>12.5</w:t>
             </w:r>
           </w:p>
@@ -11260,7 +11380,6 @@
               <w:jc w:val="center"/>
             </w:pPr>
             <w:r>
-              <w:lastRenderedPageBreak/>
               <w:t>13</w:t>
             </w:r>
           </w:p>
@@ -21467,7 +21586,6 @@
               <w:pStyle w:val="NoSpacing"/>
               <w:jc w:val="center"/>
             </w:pPr>
-            <w:bookmarkStart w:id="1" w:name="_GoBack"/>
             <w:r>
               <w:t>21</w:t>
             </w:r>
@@ -21587,127 +21705,6 @@
             </w:r>
             <w:r>
               <w:t xml:space="preserve"> 21</w:t>
-            </w:r>
-          </w:p>
-        </w:tc>
-      </w:tr>
-      <w:bookmarkEnd w:id="1"/>
-      <w:tr>
-        <w:trPr>
-          <w:cantSplit/>
-        </w:trPr>
-        <w:tc>
-          <w:tcPr>
-            <w:tcW w:w="0" w:type="auto"/>
-            <w:tcMar>
-              <w:top w:w="100" w:type="dxa"/>
-              <w:left w:w="100" w:type="dxa"/>
-              <w:bottom w:w="100" w:type="dxa"/>
-              <w:right w:w="100" w:type="dxa"/>
-            </w:tcMar>
-          </w:tcPr>
-          <w:p>
-            <w:pPr>
-              <w:pStyle w:val="NoSpacing"/>
-              <w:jc w:val="center"/>
-            </w:pPr>
-            <w:r>
-              <w:t>22</w:t>
-            </w:r>
-          </w:p>
-        </w:tc>
-        <w:tc>
-          <w:tcPr>
-            <w:tcW w:w="0" w:type="auto"/>
-            <w:tcMar>
-              <w:top w:w="100" w:type="dxa"/>
-              <w:left w:w="100" w:type="dxa"/>
-              <w:bottom w:w="100" w:type="dxa"/>
-              <w:right w:w="100" w:type="dxa"/>
-            </w:tcMar>
-          </w:tcPr>
-          <w:p>
-            <w:pPr>
-              <w:pStyle w:val="NoSpacing"/>
-            </w:pPr>
-            <w:r>
-              <w:t>Front End Application Termination</w:t>
-            </w:r>
-          </w:p>
-        </w:tc>
-        <w:tc>
-          <w:tcPr>
-            <w:tcW w:w="0" w:type="auto"/>
-            <w:tcMar>
-              <w:top w:w="100" w:type="dxa"/>
-              <w:left w:w="100" w:type="dxa"/>
-              <w:bottom w:w="100" w:type="dxa"/>
-              <w:right w:w="100" w:type="dxa"/>
-            </w:tcMar>
-          </w:tcPr>
-          <w:p>
-            <w:pPr>
-              <w:pStyle w:val="NoSpacing"/>
-            </w:pPr>
-            <w:r>
-              <w:t>Functional</w:t>
-            </w:r>
-          </w:p>
-        </w:tc>
-        <w:tc>
-          <w:tcPr>
-            <w:tcW w:w="0" w:type="auto"/>
-            <w:tcMar>
-              <w:top w:w="100" w:type="dxa"/>
-              <w:left w:w="100" w:type="dxa"/>
-              <w:bottom w:w="100" w:type="dxa"/>
-              <w:right w:w="100" w:type="dxa"/>
-            </w:tcMar>
-          </w:tcPr>
-          <w:p>
-            <w:pPr>
-              <w:pStyle w:val="NoSpacing"/>
-            </w:pPr>
-            <w:r>
-              <w:t>The front-end application must terminate when the quit command has been executed.</w:t>
-            </w:r>
-          </w:p>
-        </w:tc>
-        <w:tc>
-          <w:tcPr>
-            <w:tcW w:w="2794" w:type="dxa"/>
-            <w:tcMar>
-              <w:top w:w="100" w:type="dxa"/>
-              <w:left w:w="100" w:type="dxa"/>
-              <w:bottom w:w="100" w:type="dxa"/>
-              <w:right w:w="100" w:type="dxa"/>
-            </w:tcMar>
-          </w:tcPr>
-          <w:p>
-            <w:pPr>
-              <w:pStyle w:val="NoSpacing"/>
-            </w:pPr>
-          </w:p>
-        </w:tc>
-        <w:tc>
-          <w:tcPr>
-            <w:tcW w:w="0" w:type="auto"/>
-            <w:tcMar>
-              <w:top w:w="100" w:type="dxa"/>
-              <w:left w:w="100" w:type="dxa"/>
-              <w:bottom w:w="100" w:type="dxa"/>
-              <w:right w:w="100" w:type="dxa"/>
-            </w:tcMar>
-          </w:tcPr>
-          <w:p>
-            <w:pPr>
-              <w:pStyle w:val="NoSpacing"/>
-            </w:pPr>
-            <w:r>
-              <w:t>Appendix A Table 1 Item</w:t>
-            </w:r>
-            <w:r>
-              <w:t xml:space="preserve"> 25</w:t>
             </w:r>
           </w:p>
         </w:tc>
@@ -21732,6 +21729,123 @@
               <w:jc w:val="center"/>
             </w:pPr>
             <w:r>
+              <w:t>22</w:t>
+            </w:r>
+          </w:p>
+        </w:tc>
+        <w:tc>
+          <w:tcPr>
+            <w:tcW w:w="0" w:type="auto"/>
+            <w:tcMar>
+              <w:top w:w="100" w:type="dxa"/>
+              <w:left w:w="100" w:type="dxa"/>
+              <w:bottom w:w="100" w:type="dxa"/>
+              <w:right w:w="100" w:type="dxa"/>
+            </w:tcMar>
+          </w:tcPr>
+          <w:p>
+            <w:pPr>
+              <w:pStyle w:val="NoSpacing"/>
+            </w:pPr>
+            <w:r>
+              <w:t>Front End Application Termination</w:t>
+            </w:r>
+          </w:p>
+        </w:tc>
+        <w:tc>
+          <w:tcPr>
+            <w:tcW w:w="0" w:type="auto"/>
+            <w:tcMar>
+              <w:top w:w="100" w:type="dxa"/>
+              <w:left w:w="100" w:type="dxa"/>
+              <w:bottom w:w="100" w:type="dxa"/>
+              <w:right w:w="100" w:type="dxa"/>
+            </w:tcMar>
+          </w:tcPr>
+          <w:p>
+            <w:pPr>
+              <w:pStyle w:val="NoSpacing"/>
+            </w:pPr>
+            <w:r>
+              <w:t>Functional</w:t>
+            </w:r>
+          </w:p>
+        </w:tc>
+        <w:tc>
+          <w:tcPr>
+            <w:tcW w:w="0" w:type="auto"/>
+            <w:tcMar>
+              <w:top w:w="100" w:type="dxa"/>
+              <w:left w:w="100" w:type="dxa"/>
+              <w:bottom w:w="100" w:type="dxa"/>
+              <w:right w:w="100" w:type="dxa"/>
+            </w:tcMar>
+          </w:tcPr>
+          <w:p>
+            <w:pPr>
+              <w:pStyle w:val="NoSpacing"/>
+            </w:pPr>
+            <w:r>
+              <w:t>The front-end application must terminate when the quit command has been executed.</w:t>
+            </w:r>
+          </w:p>
+        </w:tc>
+        <w:tc>
+          <w:tcPr>
+            <w:tcW w:w="2794" w:type="dxa"/>
+            <w:tcMar>
+              <w:top w:w="100" w:type="dxa"/>
+              <w:left w:w="100" w:type="dxa"/>
+              <w:bottom w:w="100" w:type="dxa"/>
+              <w:right w:w="100" w:type="dxa"/>
+            </w:tcMar>
+          </w:tcPr>
+          <w:p>
+            <w:pPr>
+              <w:pStyle w:val="NoSpacing"/>
+            </w:pPr>
+          </w:p>
+        </w:tc>
+        <w:tc>
+          <w:tcPr>
+            <w:tcW w:w="0" w:type="auto"/>
+            <w:tcMar>
+              <w:top w:w="100" w:type="dxa"/>
+              <w:left w:w="100" w:type="dxa"/>
+              <w:bottom w:w="100" w:type="dxa"/>
+              <w:right w:w="100" w:type="dxa"/>
+            </w:tcMar>
+          </w:tcPr>
+          <w:p>
+            <w:pPr>
+              <w:pStyle w:val="NoSpacing"/>
+            </w:pPr>
+            <w:r>
+              <w:t>Appendix A Table 1 Item 25</w:t>
+            </w:r>
+          </w:p>
+        </w:tc>
+      </w:tr>
+      <w:tr>
+        <w:trPr>
+          <w:cantSplit/>
+        </w:trPr>
+        <w:tc>
+          <w:tcPr>
+            <w:tcW w:w="0" w:type="auto"/>
+            <w:tcMar>
+              <w:top w:w="100" w:type="dxa"/>
+              <w:left w:w="100" w:type="dxa"/>
+              <w:bottom w:w="100" w:type="dxa"/>
+              <w:right w:w="100" w:type="dxa"/>
+            </w:tcMar>
+          </w:tcPr>
+          <w:p>
+            <w:pPr>
+              <w:pStyle w:val="NoSpacing"/>
+              <w:jc w:val="center"/>
+            </w:pPr>
+            <w:r>
               <w:lastRenderedPageBreak/>
               <w:t>22.1</w:t>
             </w:r>
@@ -21825,10 +21939,7 @@
               <w:pStyle w:val="NoSpacing"/>
             </w:pPr>
             <w:r>
-              <w:t>Appendix A Table 1 Item</w:t>
-            </w:r>
-            <w:r>
-              <w:t xml:space="preserve"> 25</w:t>
+              <w:t>Appendix A Table 1 Item 25</w:t>
             </w:r>
           </w:p>
         </w:tc>
@@ -22717,7 +22828,7 @@
 </file>
 
 <file path=customXml/itemProps1.xml><?xml version="1.0" encoding="utf-8"?>
-<ds:datastoreItem xmlns:ds="http://schemas.openxmlformats.org/officeDocument/2006/customXml" ds:itemID="{BA22199D-1B95-491A-AA58-AB6774C462B8}">
+<ds:datastoreItem xmlns:ds="http://schemas.openxmlformats.org/officeDocument/2006/customXml" ds:itemID="{6AC31ACC-1C01-426D-9169-BAEC9F497995}">
   <ds:schemaRefs>
     <ds:schemaRef ds:uri="http://schemas.openxmlformats.org/officeDocument/2006/bibliography"/>
   </ds:schemaRefs>

</xml_diff>